<commit_message>
Fix for bugs when data is minimal
</commit_message>
<xml_diff>
--- a/docs/GEMspa user manual.docx
+++ b/docs/GEMspa user manual.docx
@@ -62,7 +62,21 @@
           <w:b/>
           <w:u w:val="single"/>
         </w:rPr>
-        <w:t>12/3/2021</w:t>
+        <w:t>1/</w:t>
+      </w:r>
+      <w:r>
+        <w:rPr>
+          <w:b/>
+          <w:u w:val="single"/>
+        </w:rPr>
+        <w:t>21</w:t>
+      </w:r>
+      <w:r>
+        <w:rPr>
+          <w:b/>
+          <w:u w:val="single"/>
+        </w:rPr>
+        <w:t>/2021</w:t>
       </w:r>
     </w:p>
     <w:p>
@@ -918,15 +932,7 @@
         <w:t>select</w:t>
       </w:r>
       <w:r>
-        <w:t xml:space="preserve"> a set of files from the list and associate a directory with additional files by clicking one of the following </w:t>
-      </w:r>
-      <w:proofErr w:type="gramStart"/>
-      <w:r>
-        <w:t>buttons  (</w:t>
-      </w:r>
-      <w:proofErr w:type="gramEnd"/>
-      <w:r>
-        <w:t xml:space="preserve">see </w:t>
+        <w:t xml:space="preserve"> a set of files from the list and associate a directory with additional files by clicking one of the following buttons  (see </w:t>
       </w:r>
       <w:r>
         <w:rPr>
@@ -1002,21 +1008,7 @@
         <w:rPr>
           <w:i/>
         </w:rPr>
-        <w:t xml:space="preserve"> the set of CSV files in the matrix for which you’d like to add these directories.  The program will not automatically add them for all CSV files in the list.  (in case files are split between multiple directories).  Each time a list of CSV files </w:t>
-      </w:r>
-      <w:proofErr w:type="gramStart"/>
-      <w:r>
-        <w:rPr>
-          <w:i/>
-        </w:rPr>
-        <w:t>are</w:t>
-      </w:r>
-      <w:proofErr w:type="gramEnd"/>
-      <w:r>
-        <w:rPr>
-          <w:i/>
-        </w:rPr>
-        <w:t xml:space="preserve"> added</w:t>
+        <w:t xml:space="preserve"> the set of CSV files in the matrix for which you’d like to add these directories.  The program will not automatically add them for all CSV files in the list.  (in case files are split between multiple directories).  Each time a list of CSV files are added</w:t>
       </w:r>
       <w:r>
         <w:rPr>
@@ -1323,13 +1315,13 @@
               </wp:anchor>
             </w:drawing>
           </mc:Choice>
-          <mc:Fallback xmlns:w16sdtdh="http://schemas.microsoft.com/office/word/2020/wordml/sdtdatahash" xmlns:w16="http://schemas.microsoft.com/office/word/2018/wordml" xmlns:w16cex="http://schemas.microsoft.com/office/word/2018/wordml/cex">
+          <mc:Fallback>
             <w:pict>
               <v:shapetype w14:anchorId="535B678A" id="_x0000_t202" coordsize="21600,21600" o:spt="202" path="m,l,21600r21600,l21600,xe">
                 <v:stroke joinstyle="miter"/>
                 <v:path gradientshapeok="t" o:connecttype="rect"/>
               </v:shapetype>
-              <v:shape id="Text Box 26" o:spid="_x0000_s1026" type="#_x0000_t202" style="position:absolute;margin-left:246.25pt;margin-top:395.8pt;width:1in;height:21.1pt;z-index:251661312;visibility:visible;mso-wrap-style:none;mso-height-percent:0;mso-wrap-distance-left:9pt;mso-wrap-distance-top:0;mso-wrap-distance-right:9pt;mso-wrap-distance-bottom:0;mso-position-horizontal:absolute;mso-position-horizontal-relative:text;mso-position-vertical:absolute;mso-position-vertical-relative:text;mso-height-percent:0;mso-height-relative:margin;v-text-anchor:middle" o:gfxdata="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" fillcolor="white [3201]" strokeweight=".5pt">
+              <v:shape id="Text Box 26" o:spid="_x0000_s1026" type="#_x0000_t202" style="position:absolute;margin-left:246.25pt;margin-top:395.8pt;width:1in;height:21.1pt;z-index:251661312;visibility:visible;mso-wrap-style:none;mso-height-percent:0;mso-wrap-distance-left:9pt;mso-wrap-distance-top:0;mso-wrap-distance-right:9pt;mso-wrap-distance-bottom:0;mso-position-horizontal:absolute;mso-position-horizontal-relative:text;mso-position-vertical:absolute;mso-position-vertical-relative:text;mso-height-percent:0;mso-height-relative:margin;v-text-anchor:middle" o:gfxdata="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" fillcolor="white [3201]" strokeweight=".5pt">
                 <v:textbox style="mso-fit-shape-to-text:t">
                   <w:txbxContent>
                     <w:p>
@@ -1437,9 +1429,9 @@
               </wp:anchor>
             </w:drawing>
           </mc:Choice>
-          <mc:Fallback xmlns:w16sdtdh="http://schemas.microsoft.com/office/word/2020/wordml/sdtdatahash" xmlns:w16="http://schemas.microsoft.com/office/word/2018/wordml" xmlns:w16cex="http://schemas.microsoft.com/office/word/2018/wordml/cex">
+          <mc:Fallback>
             <w:pict>
-              <v:shape w14:anchorId="3B2CDE9B" id="Text Box 27" o:spid="_x0000_s1027" type="#_x0000_t202" style="position:absolute;margin-left:246.35pt;margin-top:375.45pt;width:1in;height:21.1pt;z-index:251662336;visibility:visible;mso-wrap-style:none;mso-height-percent:0;mso-wrap-distance-left:9pt;mso-wrap-distance-top:0;mso-wrap-distance-right:9pt;mso-wrap-distance-bottom:0;mso-position-horizontal:absolute;mso-position-horizontal-relative:text;mso-position-vertical:absolute;mso-position-vertical-relative:text;mso-height-percent:0;mso-height-relative:margin;v-text-anchor:middle" o:gfxdata="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" fillcolor="white [3201]" strokeweight=".5pt">
+              <v:shape w14:anchorId="3B2CDE9B" id="Text Box 27" o:spid="_x0000_s1027" type="#_x0000_t202" style="position:absolute;margin-left:246.35pt;margin-top:375.45pt;width:1in;height:21.1pt;z-index:251662336;visibility:visible;mso-wrap-style:none;mso-height-percent:0;mso-wrap-distance-left:9pt;mso-wrap-distance-top:0;mso-wrap-distance-right:9pt;mso-wrap-distance-bottom:0;mso-position-horizontal:absolute;mso-position-horizontal-relative:text;mso-position-vertical:absolute;mso-position-vertical-relative:text;mso-height-percent:0;mso-height-relative:margin;v-text-anchor:middle" o:gfxdata="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" fillcolor="white [3201]" strokeweight=".5pt">
                 <v:textbox style="mso-fit-shape-to-text:t">
                   <w:txbxContent>
                     <w:p>
@@ -1554,9 +1546,9 @@
               </wp:anchor>
             </w:drawing>
           </mc:Choice>
-          <mc:Fallback xmlns:w16sdtdh="http://schemas.microsoft.com/office/word/2020/wordml/sdtdatahash" xmlns:w16="http://schemas.microsoft.com/office/word/2018/wordml" xmlns:w16cex="http://schemas.microsoft.com/office/word/2018/wordml/cex">
+          <mc:Fallback>
             <w:pict>
-              <v:shape w14:anchorId="0B4E8995" id="Text Box 28" o:spid="_x0000_s1028" type="#_x0000_t202" style="position:absolute;margin-left:246.35pt;margin-top:354.6pt;width:1in;height:21.1pt;z-index:251663360;visibility:visible;mso-wrap-style:none;mso-height-percent:0;mso-wrap-distance-left:9pt;mso-wrap-distance-top:0;mso-wrap-distance-right:9pt;mso-wrap-distance-bottom:0;mso-position-horizontal:absolute;mso-position-horizontal-relative:text;mso-position-vertical:absolute;mso-position-vertical-relative:text;mso-height-percent:0;mso-height-relative:margin;v-text-anchor:middle" o:gfxdata="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" fillcolor="white [3201]" strokeweight=".5pt">
+              <v:shape w14:anchorId="0B4E8995" id="Text Box 28" o:spid="_x0000_s1028" type="#_x0000_t202" style="position:absolute;margin-left:246.35pt;margin-top:354.6pt;width:1in;height:21.1pt;z-index:251663360;visibility:visible;mso-wrap-style:none;mso-height-percent:0;mso-wrap-distance-left:9pt;mso-wrap-distance-top:0;mso-wrap-distance-right:9pt;mso-wrap-distance-bottom:0;mso-position-horizontal:absolute;mso-position-horizontal-relative:text;mso-position-vertical:absolute;mso-position-vertical-relative:text;mso-height-percent:0;mso-height-relative:margin;v-text-anchor:middle" o:gfxdata="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" fillcolor="white [3201]" strokeweight=".5pt">
                 <v:textbox style="mso-fit-shape-to-text:t">
                   <w:txbxContent>
                     <w:p>
@@ -1685,9 +1677,9 @@
               </wp:anchor>
             </w:drawing>
           </mc:Choice>
-          <mc:Fallback xmlns:w16sdtdh="http://schemas.microsoft.com/office/word/2020/wordml/sdtdatahash" xmlns:w16="http://schemas.microsoft.com/office/word/2018/wordml" xmlns:w16cex="http://schemas.microsoft.com/office/word/2018/wordml/cex">
+          <mc:Fallback>
             <w:pict>
-              <v:shape w14:anchorId="3D5160FF" id="Text Box 29" o:spid="_x0000_s1029" type="#_x0000_t202" style="position:absolute;margin-left:246.35pt;margin-top:334.05pt;width:1in;height:21.1pt;z-index:251664384;visibility:visible;mso-wrap-style:none;mso-height-percent:0;mso-wrap-distance-left:9pt;mso-wrap-distance-top:0;mso-wrap-distance-right:9pt;mso-wrap-distance-bottom:0;mso-position-horizontal:absolute;mso-position-horizontal-relative:text;mso-position-vertical:absolute;mso-position-vertical-relative:text;mso-height-percent:0;mso-height-relative:margin;v-text-anchor:middle" o:gfxdata="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" fillcolor="white [3201]" strokeweight=".5pt">
+              <v:shape w14:anchorId="3D5160FF" id="Text Box 29" o:spid="_x0000_s1029" type="#_x0000_t202" style="position:absolute;margin-left:246.35pt;margin-top:334.05pt;width:1in;height:21.1pt;z-index:251664384;visibility:visible;mso-wrap-style:none;mso-height-percent:0;mso-wrap-distance-left:9pt;mso-wrap-distance-top:0;mso-wrap-distance-right:9pt;mso-wrap-distance-bottom:0;mso-position-horizontal:absolute;mso-position-horizontal-relative:text;mso-position-vertical:absolute;mso-position-vertical-relative:text;mso-height-percent:0;mso-height-relative:margin;v-text-anchor:middle" o:gfxdata="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" fillcolor="white [3201]" strokeweight=".5pt">
                 <v:textbox style="mso-fit-shape-to-text:t">
                   <w:txbxContent>
                     <w:p>
@@ -1809,9 +1801,9 @@
               </wp:anchor>
             </w:drawing>
           </mc:Choice>
-          <mc:Fallback xmlns:w16sdtdh="http://schemas.microsoft.com/office/word/2020/wordml/sdtdatahash" xmlns:w16="http://schemas.microsoft.com/office/word/2018/wordml" xmlns:w16cex="http://schemas.microsoft.com/office/word/2018/wordml/cex">
+          <mc:Fallback>
             <w:pict>
-              <v:shape w14:anchorId="6AE43D93" id="Text Box 30" o:spid="_x0000_s1030" type="#_x0000_t202" style="position:absolute;margin-left:246.35pt;margin-top:313.1pt;width:1in;height:21.1pt;z-index:251665408;visibility:visible;mso-wrap-style:none;mso-height-percent:0;mso-wrap-distance-left:9pt;mso-wrap-distance-top:0;mso-wrap-distance-right:9pt;mso-wrap-distance-bottom:0;mso-position-horizontal:absolute;mso-position-horizontal-relative:text;mso-position-vertical:absolute;mso-position-vertical-relative:text;mso-height-percent:0;mso-height-relative:margin;v-text-anchor:middle" o:gfxdata="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" fillcolor="white [3201]" strokeweight=".5pt">
+              <v:shape w14:anchorId="6AE43D93" id="Text Box 30" o:spid="_x0000_s1030" type="#_x0000_t202" style="position:absolute;margin-left:246.35pt;margin-top:313.1pt;width:1in;height:21.1pt;z-index:251665408;visibility:visible;mso-wrap-style:none;mso-height-percent:0;mso-wrap-distance-left:9pt;mso-wrap-distance-top:0;mso-wrap-distance-right:9pt;mso-wrap-distance-bottom:0;mso-position-horizontal:absolute;mso-position-horizontal-relative:text;mso-position-vertical:absolute;mso-position-vertical-relative:text;mso-height-percent:0;mso-height-relative:margin;v-text-anchor:middle" o:gfxdata="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" fillcolor="white [3201]" strokeweight=".5pt">
                 <v:textbox style="mso-fit-shape-to-text:t">
                   <w:txbxContent>
                     <w:p>
@@ -1912,9 +1904,9 @@
               </wp:anchor>
             </w:drawing>
           </mc:Choice>
-          <mc:Fallback xmlns:w16sdtdh="http://schemas.microsoft.com/office/word/2020/wordml/sdtdatahash" xmlns:w16="http://schemas.microsoft.com/office/word/2018/wordml" xmlns:w16cex="http://schemas.microsoft.com/office/word/2018/wordml/cex">
+          <mc:Fallback>
             <w:pict>
-              <v:shape w14:anchorId="194D1144" id="Text Box 31" o:spid="_x0000_s1031" type="#_x0000_t202" style="position:absolute;margin-left:246.35pt;margin-top:291.95pt;width:1in;height:21.1pt;z-index:251666432;visibility:visible;mso-wrap-style:none;mso-height-percent:0;mso-wrap-distance-left:9pt;mso-wrap-distance-top:0;mso-wrap-distance-right:9pt;mso-wrap-distance-bottom:0;mso-position-horizontal:absolute;mso-position-horizontal-relative:text;mso-position-vertical:absolute;mso-position-vertical-relative:text;mso-height-percent:0;mso-height-relative:margin;v-text-anchor:middle" o:gfxdata="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" fillcolor="white [3201]" strokeweight=".5pt">
+              <v:shape w14:anchorId="194D1144" id="Text Box 31" o:spid="_x0000_s1031" type="#_x0000_t202" style="position:absolute;margin-left:246.35pt;margin-top:291.95pt;width:1in;height:21.1pt;z-index:251666432;visibility:visible;mso-wrap-style:none;mso-height-percent:0;mso-wrap-distance-left:9pt;mso-wrap-distance-top:0;mso-wrap-distance-right:9pt;mso-wrap-distance-bottom:0;mso-position-horizontal:absolute;mso-position-horizontal-relative:text;mso-position-vertical:absolute;mso-position-vertical-relative:text;mso-height-percent:0;mso-height-relative:margin;v-text-anchor:middle" o:gfxdata="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" fillcolor="white [3201]" strokeweight=".5pt">
                 <v:textbox style="mso-fit-shape-to-text:t">
                   <w:txbxContent>
                     <w:p>
@@ -2044,9 +2036,9 @@
               </wp:anchor>
             </w:drawing>
           </mc:Choice>
-          <mc:Fallback xmlns:w16sdtdh="http://schemas.microsoft.com/office/word/2020/wordml/sdtdatahash" xmlns:w16="http://schemas.microsoft.com/office/word/2018/wordml" xmlns:w16cex="http://schemas.microsoft.com/office/word/2018/wordml/cex">
+          <mc:Fallback>
             <w:pict>
-              <v:shape w14:anchorId="4ED24F44" id="Text Box 32" o:spid="_x0000_s1032" type="#_x0000_t202" style="position:absolute;margin-left:246.35pt;margin-top:271.4pt;width:1in;height:21.1pt;z-index:251667456;visibility:visible;mso-wrap-style:none;mso-height-percent:0;mso-wrap-distance-left:9pt;mso-wrap-distance-top:0;mso-wrap-distance-right:9pt;mso-wrap-distance-bottom:0;mso-position-horizontal:absolute;mso-position-horizontal-relative:text;mso-position-vertical:absolute;mso-position-vertical-relative:text;mso-height-percent:0;mso-height-relative:margin;v-text-anchor:middle" o:gfxdata="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" fillcolor="white [3201]" strokeweight=".5pt">
+              <v:shape w14:anchorId="4ED24F44" id="Text Box 32" o:spid="_x0000_s1032" type="#_x0000_t202" style="position:absolute;margin-left:246.35pt;margin-top:271.4pt;width:1in;height:21.1pt;z-index:251667456;visibility:visible;mso-wrap-style:none;mso-height-percent:0;mso-wrap-distance-left:9pt;mso-wrap-distance-top:0;mso-wrap-distance-right:9pt;mso-wrap-distance-bottom:0;mso-position-horizontal:absolute;mso-position-horizontal-relative:text;mso-position-vertical:absolute;mso-position-vertical-relative:text;mso-height-percent:0;mso-height-relative:margin;v-text-anchor:middle" o:gfxdata="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" fillcolor="white [3201]" strokeweight=".5pt">
                 <v:textbox style="mso-fit-shape-to-text:t">
                   <w:txbxContent>
                     <w:p>
@@ -2176,9 +2168,9 @@
               </wp:anchor>
             </w:drawing>
           </mc:Choice>
-          <mc:Fallback xmlns:w16sdtdh="http://schemas.microsoft.com/office/word/2020/wordml/sdtdatahash" xmlns:w16="http://schemas.microsoft.com/office/word/2018/wordml" xmlns:w16cex="http://schemas.microsoft.com/office/word/2018/wordml/cex">
+          <mc:Fallback>
             <w:pict>
-              <v:shape w14:anchorId="74B1C336" id="Text Box 33" o:spid="_x0000_s1033" type="#_x0000_t202" style="position:absolute;margin-left:246.35pt;margin-top:250.55pt;width:1in;height:21.1pt;z-index:251668480;visibility:visible;mso-wrap-style:none;mso-height-percent:0;mso-wrap-distance-left:9pt;mso-wrap-distance-top:0;mso-wrap-distance-right:9pt;mso-wrap-distance-bottom:0;mso-position-horizontal:absolute;mso-position-horizontal-relative:text;mso-position-vertical:absolute;mso-position-vertical-relative:text;mso-height-percent:0;mso-height-relative:margin;v-text-anchor:middle" o:gfxdata="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" fillcolor="white [3201]" strokeweight=".5pt">
+              <v:shape w14:anchorId="74B1C336" id="Text Box 33" o:spid="_x0000_s1033" type="#_x0000_t202" style="position:absolute;margin-left:246.35pt;margin-top:250.55pt;width:1in;height:21.1pt;z-index:251668480;visibility:visible;mso-wrap-style:none;mso-height-percent:0;mso-wrap-distance-left:9pt;mso-wrap-distance-top:0;mso-wrap-distance-right:9pt;mso-wrap-distance-bottom:0;mso-position-horizontal:absolute;mso-position-horizontal-relative:text;mso-position-vertical:absolute;mso-position-vertical-relative:text;mso-height-percent:0;mso-height-relative:margin;v-text-anchor:middle" o:gfxdata="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" fillcolor="white [3201]" strokeweight=".5pt">
                 <v:textbox style="mso-fit-shape-to-text:t">
                   <w:txbxContent>
                     <w:p>
@@ -2352,9 +2344,9 @@
               </wp:anchor>
             </w:drawing>
           </mc:Choice>
-          <mc:Fallback xmlns:w16sdtdh="http://schemas.microsoft.com/office/word/2020/wordml/sdtdatahash" xmlns:w16="http://schemas.microsoft.com/office/word/2018/wordml" xmlns:w16cex="http://schemas.microsoft.com/office/word/2018/wordml/cex">
+          <mc:Fallback>
             <w:pict>
-              <v:shape w14:anchorId="0B80812B" id="Text Box 6" o:spid="_x0000_s1034" type="#_x0000_t202" style="position:absolute;margin-left:246.05pt;margin-top:229.5pt;width:1in;height:21.1pt;z-index:251680768;visibility:visible;mso-wrap-style:none;mso-height-percent:0;mso-wrap-distance-left:9pt;mso-wrap-distance-top:0;mso-wrap-distance-right:9pt;mso-wrap-distance-bottom:0;mso-position-horizontal:absolute;mso-position-horizontal-relative:text;mso-position-vertical:absolute;mso-position-vertical-relative:text;mso-height-percent:0;mso-height-relative:margin;v-text-anchor:middle" o:gfxdata="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" fillcolor="white [3201]" strokeweight=".5pt">
+              <v:shape w14:anchorId="0B80812B" id="Text Box 6" o:spid="_x0000_s1034" type="#_x0000_t202" style="position:absolute;margin-left:246.05pt;margin-top:229.5pt;width:1in;height:21.1pt;z-index:251680768;visibility:visible;mso-wrap-style:none;mso-height-percent:0;mso-wrap-distance-left:9pt;mso-wrap-distance-top:0;mso-wrap-distance-right:9pt;mso-wrap-distance-bottom:0;mso-position-horizontal:absolute;mso-position-horizontal-relative:text;mso-position-vertical:absolute;mso-position-vertical-relative:text;mso-height-percent:0;mso-height-relative:margin;v-text-anchor:middle" o:gfxdata="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" fillcolor="white [3201]" strokeweight=".5pt">
                 <v:textbox style="mso-fit-shape-to-text:t">
                   <w:txbxContent>
                     <w:p>
@@ -2528,9 +2520,9 @@
               </wp:anchor>
             </w:drawing>
           </mc:Choice>
-          <mc:Fallback xmlns:w16sdtdh="http://schemas.microsoft.com/office/word/2020/wordml/sdtdatahash" xmlns:w16="http://schemas.microsoft.com/office/word/2018/wordml" xmlns:w16cex="http://schemas.microsoft.com/office/word/2018/wordml/cex">
+          <mc:Fallback>
             <w:pict>
-              <v:shape w14:anchorId="73DA9A25" id="Text Box 3" o:spid="_x0000_s1035" type="#_x0000_t202" style="position:absolute;margin-left:246.05pt;margin-top:207.8pt;width:1in;height:21.1pt;z-index:251678720;visibility:visible;mso-wrap-style:none;mso-height-percent:0;mso-wrap-distance-left:9pt;mso-wrap-distance-top:0;mso-wrap-distance-right:9pt;mso-wrap-distance-bottom:0;mso-position-horizontal:absolute;mso-position-horizontal-relative:text;mso-position-vertical:absolute;mso-position-vertical-relative:text;mso-height-percent:0;mso-height-relative:margin;v-text-anchor:middle" o:gfxdata="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" fillcolor="white [3201]" strokeweight=".5pt">
+              <v:shape w14:anchorId="73DA9A25" id="Text Box 3" o:spid="_x0000_s1035" type="#_x0000_t202" style="position:absolute;margin-left:246.05pt;margin-top:207.8pt;width:1in;height:21.1pt;z-index:251678720;visibility:visible;mso-wrap-style:none;mso-height-percent:0;mso-wrap-distance-left:9pt;mso-wrap-distance-top:0;mso-wrap-distance-right:9pt;mso-wrap-distance-bottom:0;mso-position-horizontal:absolute;mso-position-horizontal-relative:text;mso-position-vertical:absolute;mso-position-vertical-relative:text;mso-height-percent:0;mso-height-relative:margin;v-text-anchor:middle" o:gfxdata="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" fillcolor="white [3201]" strokeweight=".5pt">
                 <v:textbox style="mso-fit-shape-to-text:t">
                   <w:txbxContent>
                     <w:p>
@@ -2674,9 +2666,9 @@
               </wp:anchor>
             </w:drawing>
           </mc:Choice>
-          <mc:Fallback xmlns:w16sdtdh="http://schemas.microsoft.com/office/word/2020/wordml/sdtdatahash" xmlns:w16="http://schemas.microsoft.com/office/word/2018/wordml" xmlns:w16cex="http://schemas.microsoft.com/office/word/2018/wordml/cex">
+          <mc:Fallback>
             <w:pict>
-              <v:shape w14:anchorId="6AB7D7D4" id="Text Box 34" o:spid="_x0000_s1036" type="#_x0000_t202" style="position:absolute;margin-left:246.35pt;margin-top:186.5pt;width:1in;height:21.1pt;z-index:251669504;visibility:visible;mso-wrap-style:none;mso-height-percent:0;mso-wrap-distance-left:9pt;mso-wrap-distance-top:0;mso-wrap-distance-right:9pt;mso-wrap-distance-bottom:0;mso-position-horizontal:absolute;mso-position-horizontal-relative:text;mso-position-vertical:absolute;mso-position-vertical-relative:text;mso-height-percent:0;mso-height-relative:margin;v-text-anchor:middle" o:gfxdata="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" fillcolor="white [3201]" strokeweight=".5pt">
+              <v:shape w14:anchorId="6AB7D7D4" id="Text Box 34" o:spid="_x0000_s1036" type="#_x0000_t202" style="position:absolute;margin-left:246.35pt;margin-top:186.5pt;width:1in;height:21.1pt;z-index:251669504;visibility:visible;mso-wrap-style:none;mso-height-percent:0;mso-wrap-distance-left:9pt;mso-wrap-distance-top:0;mso-wrap-distance-right:9pt;mso-wrap-distance-bottom:0;mso-position-horizontal:absolute;mso-position-horizontal-relative:text;mso-position-vertical:absolute;mso-position-vertical-relative:text;mso-height-percent:0;mso-height-relative:margin;v-text-anchor:middle" o:gfxdata="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" fillcolor="white [3201]" strokeweight=".5pt">
                 <v:textbox style="mso-fit-shape-to-text:t">
                   <w:txbxContent>
                     <w:p>
@@ -2834,9 +2826,9 @@
               </wp:anchor>
             </w:drawing>
           </mc:Choice>
-          <mc:Fallback xmlns:w16sdtdh="http://schemas.microsoft.com/office/word/2020/wordml/sdtdatahash" xmlns:w16="http://schemas.microsoft.com/office/word/2018/wordml" xmlns:w16cex="http://schemas.microsoft.com/office/word/2018/wordml/cex">
+          <mc:Fallback>
             <w:pict>
-              <v:shape w14:anchorId="0C4ABA49" id="Text Box 35" o:spid="_x0000_s1037" type="#_x0000_t202" style="position:absolute;margin-left:246.35pt;margin-top:165.2pt;width:1in;height:21.1pt;z-index:251670528;visibility:visible;mso-wrap-style:none;mso-height-percent:0;mso-wrap-distance-left:9pt;mso-wrap-distance-top:0;mso-wrap-distance-right:9pt;mso-wrap-distance-bottom:0;mso-position-horizontal:absolute;mso-position-horizontal-relative:text;mso-position-vertical:absolute;mso-position-vertical-relative:text;mso-height-percent:0;mso-height-relative:margin;v-text-anchor:middle" o:gfxdata="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" fillcolor="white [3201]" strokeweight=".5pt">
+              <v:shape w14:anchorId="0C4ABA49" id="Text Box 35" o:spid="_x0000_s1037" type="#_x0000_t202" style="position:absolute;margin-left:246.35pt;margin-top:165.2pt;width:1in;height:21.1pt;z-index:251670528;visibility:visible;mso-wrap-style:none;mso-height-percent:0;mso-wrap-distance-left:9pt;mso-wrap-distance-top:0;mso-wrap-distance-right:9pt;mso-wrap-distance-bottom:0;mso-position-horizontal:absolute;mso-position-horizontal-relative:text;mso-position-vertical:absolute;mso-position-vertical-relative:text;mso-height-percent:0;mso-height-relative:margin;v-text-anchor:middle" o:gfxdata="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" fillcolor="white [3201]" strokeweight=".5pt">
                 <v:textbox style="mso-fit-shape-to-text:t">
                   <w:txbxContent>
                     <w:p>
@@ -2958,9 +2950,9 @@
               </wp:anchor>
             </w:drawing>
           </mc:Choice>
-          <mc:Fallback xmlns:w16sdtdh="http://schemas.microsoft.com/office/word/2020/wordml/sdtdatahash" xmlns:w16="http://schemas.microsoft.com/office/word/2018/wordml" xmlns:w16cex="http://schemas.microsoft.com/office/word/2018/wordml/cex">
+          <mc:Fallback>
             <w:pict>
-              <v:shape w14:anchorId="100A0601" id="Text Box 47" o:spid="_x0000_s1038" type="#_x0000_t202" style="position:absolute;margin-left:246.3pt;margin-top:144.1pt;width:1in;height:21.1pt;z-index:251676672;visibility:visible;mso-wrap-style:none;mso-height-percent:0;mso-wrap-distance-left:9pt;mso-wrap-distance-top:0;mso-wrap-distance-right:9pt;mso-wrap-distance-bottom:0;mso-position-horizontal:absolute;mso-position-horizontal-relative:text;mso-position-vertical:absolute;mso-position-vertical-relative:text;mso-height-percent:0;mso-height-relative:margin;v-text-anchor:middle" o:gfxdata="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" fillcolor="white [3201]" strokeweight=".5pt">
+              <v:shape w14:anchorId="100A0601" id="Text Box 47" o:spid="_x0000_s1038" type="#_x0000_t202" style="position:absolute;margin-left:246.3pt;margin-top:144.1pt;width:1in;height:21.1pt;z-index:251676672;visibility:visible;mso-wrap-style:none;mso-height-percent:0;mso-wrap-distance-left:9pt;mso-wrap-distance-top:0;mso-wrap-distance-right:9pt;mso-wrap-distance-bottom:0;mso-position-horizontal:absolute;mso-position-horizontal-relative:text;mso-position-vertical:absolute;mso-position-vertical-relative:text;mso-height-percent:0;mso-height-relative:margin;v-text-anchor:middle" o:gfxdata="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" fillcolor="white [3201]" strokeweight=".5pt">
                 <v:textbox style="mso-fit-shape-to-text:t">
                   <w:txbxContent>
                     <w:p>
@@ -3090,9 +3082,9 @@
               </wp:anchor>
             </w:drawing>
           </mc:Choice>
-          <mc:Fallback xmlns:w16sdtdh="http://schemas.microsoft.com/office/word/2020/wordml/sdtdatahash" xmlns:w16="http://schemas.microsoft.com/office/word/2018/wordml" xmlns:w16cex="http://schemas.microsoft.com/office/word/2018/wordml/cex">
+          <mc:Fallback>
             <w:pict>
-              <v:shape w14:anchorId="4EBF3B83" id="Text Box 42" o:spid="_x0000_s1039" type="#_x0000_t202" style="position:absolute;margin-left:171.1pt;margin-top:424.3pt;width:1in;height:21.1pt;z-index:251671552;visibility:visible;mso-wrap-style:none;mso-height-percent:0;mso-wrap-distance-left:9pt;mso-wrap-distance-top:0;mso-wrap-distance-right:9pt;mso-wrap-distance-bottom:0;mso-position-horizontal:absolute;mso-position-horizontal-relative:text;mso-position-vertical:absolute;mso-position-vertical-relative:text;mso-height-percent:0;mso-height-relative:margin;v-text-anchor:middle" o:gfxdata="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" fillcolor="white [3201]" strokeweight=".5pt">
+              <v:shape w14:anchorId="4EBF3B83" id="Text Box 42" o:spid="_x0000_s1039" type="#_x0000_t202" style="position:absolute;margin-left:171.1pt;margin-top:424.3pt;width:1in;height:21.1pt;z-index:251671552;visibility:visible;mso-wrap-style:none;mso-height-percent:0;mso-wrap-distance-left:9pt;mso-wrap-distance-top:0;mso-wrap-distance-right:9pt;mso-wrap-distance-bottom:0;mso-position-horizontal:absolute;mso-position-horizontal-relative:text;mso-position-vertical:absolute;mso-position-vertical-relative:text;mso-height-percent:0;mso-height-relative:margin;v-text-anchor:middle" o:gfxdata="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" fillcolor="white [3201]" strokeweight=".5pt">
                 <v:textbox style="mso-fit-shape-to-text:t">
                   <w:txbxContent>
                     <w:p>
@@ -3237,9 +3229,9 @@
               </wp:anchor>
             </w:drawing>
           </mc:Choice>
-          <mc:Fallback xmlns:w16sdtdh="http://schemas.microsoft.com/office/word/2020/wordml/sdtdatahash" xmlns:w16="http://schemas.microsoft.com/office/word/2018/wordml" xmlns:w16cex="http://schemas.microsoft.com/office/word/2018/wordml/cex">
+          <mc:Fallback>
             <w:pict>
-              <v:shape w14:anchorId="263A05EB" id="Text Box 45" o:spid="_x0000_s1040" type="#_x0000_t202" style="position:absolute;margin-left:170.55pt;margin-top:486.25pt;width:1in;height:21.1pt;z-index:251674624;visibility:visible;mso-wrap-style:none;mso-height-percent:0;mso-wrap-distance-left:9pt;mso-wrap-distance-top:0;mso-wrap-distance-right:9pt;mso-wrap-distance-bottom:0;mso-position-horizontal:absolute;mso-position-horizontal-relative:text;mso-position-vertical:absolute;mso-position-vertical-relative:text;mso-height-percent:0;mso-height-relative:margin;v-text-anchor:middle" o:gfxdata="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" fillcolor="white [3201]" strokeweight=".5pt">
+              <v:shape w14:anchorId="263A05EB" id="Text Box 45" o:spid="_x0000_s1040" type="#_x0000_t202" style="position:absolute;margin-left:170.55pt;margin-top:486.25pt;width:1in;height:21.1pt;z-index:251674624;visibility:visible;mso-wrap-style:none;mso-height-percent:0;mso-wrap-distance-left:9pt;mso-wrap-distance-top:0;mso-wrap-distance-right:9pt;mso-wrap-distance-bottom:0;mso-position-horizontal:absolute;mso-position-horizontal-relative:text;mso-position-vertical:absolute;mso-position-vertical-relative:text;mso-height-percent:0;mso-height-relative:margin;v-text-anchor:middle" o:gfxdata="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" fillcolor="white [3201]" strokeweight=".5pt">
                 <v:textbox style="mso-fit-shape-to-text:t">
                   <w:txbxContent>
                     <w:p>
@@ -3376,9 +3368,9 @@
               </wp:anchor>
             </w:drawing>
           </mc:Choice>
-          <mc:Fallback xmlns:w16sdtdh="http://schemas.microsoft.com/office/word/2020/wordml/sdtdatahash" xmlns:w16="http://schemas.microsoft.com/office/word/2018/wordml" xmlns:w16cex="http://schemas.microsoft.com/office/word/2018/wordml/cex">
+          <mc:Fallback>
             <w:pict>
-              <v:shape w14:anchorId="25E93559" id="Text Box 43" o:spid="_x0000_s1041" type="#_x0000_t202" style="position:absolute;margin-left:171pt;margin-top:444.8pt;width:1in;height:21.1pt;z-index:251672576;visibility:visible;mso-wrap-style:none;mso-height-percent:0;mso-wrap-distance-left:9pt;mso-wrap-distance-top:0;mso-wrap-distance-right:9pt;mso-wrap-distance-bottom:0;mso-position-horizontal:absolute;mso-position-horizontal-relative:text;mso-position-vertical:absolute;mso-position-vertical-relative:text;mso-height-percent:0;mso-height-relative:margin;v-text-anchor:middle" o:gfxdata="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" fillcolor="white [3201]" strokeweight=".5pt">
+              <v:shape w14:anchorId="25E93559" id="Text Box 43" o:spid="_x0000_s1041" type="#_x0000_t202" style="position:absolute;margin-left:171pt;margin-top:444.8pt;width:1in;height:21.1pt;z-index:251672576;visibility:visible;mso-wrap-style:none;mso-height-percent:0;mso-wrap-distance-left:9pt;mso-wrap-distance-top:0;mso-wrap-distance-right:9pt;mso-wrap-distance-bottom:0;mso-position-horizontal:absolute;mso-position-horizontal-relative:text;mso-position-vertical:absolute;mso-position-vertical-relative:text;mso-height-percent:0;mso-height-relative:margin;v-text-anchor:middle" o:gfxdata="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" fillcolor="white [3201]" strokeweight=".5pt">
                 <v:textbox style="mso-fit-shape-to-text:t">
                   <w:txbxContent>
                     <w:p>
@@ -3515,9 +3507,9 @@
               </wp:anchor>
             </w:drawing>
           </mc:Choice>
-          <mc:Fallback xmlns:w16sdtdh="http://schemas.microsoft.com/office/word/2020/wordml/sdtdatahash" xmlns:w16="http://schemas.microsoft.com/office/word/2018/wordml" xmlns:w16cex="http://schemas.microsoft.com/office/word/2018/wordml/cex">
+          <mc:Fallback>
             <w:pict>
-              <v:shape w14:anchorId="2DCF5726" id="Text Box 44" o:spid="_x0000_s1042" type="#_x0000_t202" style="position:absolute;margin-left:170.4pt;margin-top:465.7pt;width:1in;height:21.1pt;z-index:251673600;visibility:visible;mso-wrap-style:none;mso-height-percent:0;mso-wrap-distance-left:9pt;mso-wrap-distance-top:0;mso-wrap-distance-right:9pt;mso-wrap-distance-bottom:0;mso-position-horizontal:absolute;mso-position-horizontal-relative:text;mso-position-vertical:absolute;mso-position-vertical-relative:text;mso-height-percent:0;mso-height-relative:margin;v-text-anchor:middle" o:gfxdata="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" fillcolor="white [3201]" strokeweight=".5pt">
+              <v:shape w14:anchorId="2DCF5726" id="Text Box 44" o:spid="_x0000_s1042" type="#_x0000_t202" style="position:absolute;margin-left:170.4pt;margin-top:465.7pt;width:1in;height:21.1pt;z-index:251673600;visibility:visible;mso-wrap-style:none;mso-height-percent:0;mso-wrap-distance-left:9pt;mso-wrap-distance-top:0;mso-wrap-distance-right:9pt;mso-wrap-distance-bottom:0;mso-position-horizontal:absolute;mso-position-horizontal-relative:text;mso-position-vertical:absolute;mso-position-vertical-relative:text;mso-height-percent:0;mso-height-relative:margin;v-text-anchor:middle" o:gfxdata="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" fillcolor="white [3201]" strokeweight=".5pt">
                 <v:textbox style="mso-fit-shape-to-text:t">
                   <w:txbxContent>
                     <w:p>
@@ -3694,9 +3686,9 @@
               </wp:anchor>
             </w:drawing>
           </mc:Choice>
-          <mc:Fallback xmlns:w16sdtdh="http://schemas.microsoft.com/office/word/2020/wordml/sdtdatahash" xmlns:w16="http://schemas.microsoft.com/office/word/2018/wordml" xmlns:w16cex="http://schemas.microsoft.com/office/word/2018/wordml/cex">
+          <mc:Fallback>
             <w:pict>
-              <v:shape w14:anchorId="532908EF" id="Text Box 46" o:spid="_x0000_s1043" type="#_x0000_t202" style="position:absolute;margin-left:246.25pt;margin-top:123.1pt;width:1in;height:21.1pt;z-index:251675648;visibility:visible;mso-wrap-style:none;mso-height-percent:0;mso-wrap-distance-left:9pt;mso-wrap-distance-top:0;mso-wrap-distance-right:9pt;mso-wrap-distance-bottom:0;mso-position-horizontal:absolute;mso-position-horizontal-relative:text;mso-position-vertical:absolute;mso-position-vertical-relative:text;mso-height-percent:0;mso-height-relative:margin;v-text-anchor:middle" o:gfxdata="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" fillcolor="white [3201]" strokeweight=".5pt">
+              <v:shape w14:anchorId="532908EF" id="Text Box 46" o:spid="_x0000_s1043" type="#_x0000_t202" style="position:absolute;margin-left:246.25pt;margin-top:123.1pt;width:1in;height:21.1pt;z-index:251675648;visibility:visible;mso-wrap-style:none;mso-height-percent:0;mso-wrap-distance-left:9pt;mso-wrap-distance-top:0;mso-wrap-distance-right:9pt;mso-wrap-distance-bottom:0;mso-position-horizontal:absolute;mso-position-horizontal-relative:text;mso-position-vertical:absolute;mso-position-vertical-relative:text;mso-height-percent:0;mso-height-relative:margin;v-text-anchor:middle" o:gfxdata="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" fillcolor="white [3201]" strokeweight=".5pt">
                 <v:textbox style="mso-fit-shape-to-text:t">
                   <w:txbxContent>
                     <w:p>
@@ -3804,9 +3796,9 @@
               </wp:anchor>
             </w:drawing>
           </mc:Choice>
-          <mc:Fallback xmlns:w16sdtdh="http://schemas.microsoft.com/office/word/2020/wordml/sdtdatahash" xmlns:w16="http://schemas.microsoft.com/office/word/2018/wordml" xmlns:w16cex="http://schemas.microsoft.com/office/word/2018/wordml/cex">
+          <mc:Fallback>
             <w:pict>
-              <v:shape w14:anchorId="467C6F68" id="Text Box 17" o:spid="_x0000_s1044" type="#_x0000_t202" style="position:absolute;margin-left:305.15pt;margin-top:81.95pt;width:1in;height:21.1pt;z-index:251659264;visibility:visible;mso-wrap-style:none;mso-height-percent:0;mso-wrap-distance-left:9pt;mso-wrap-distance-top:0;mso-wrap-distance-right:9pt;mso-wrap-distance-bottom:0;mso-position-horizontal:absolute;mso-position-horizontal-relative:text;mso-position-vertical:absolute;mso-position-vertical-relative:text;mso-height-percent:0;mso-height-relative:margin;v-text-anchor:middle" o:gfxdata="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" fillcolor="white [3201]" strokeweight=".5pt">
+              <v:shape w14:anchorId="467C6F68" id="Text Box 17" o:spid="_x0000_s1044" type="#_x0000_t202" style="position:absolute;margin-left:305.15pt;margin-top:81.95pt;width:1in;height:21.1pt;z-index:251659264;visibility:visible;mso-wrap-style:none;mso-height-percent:0;mso-wrap-distance-left:9pt;mso-wrap-distance-top:0;mso-wrap-distance-right:9pt;mso-wrap-distance-bottom:0;mso-position-horizontal:absolute;mso-position-horizontal-relative:text;mso-position-vertical:absolute;mso-position-vertical-relative:text;mso-height-percent:0;mso-height-relative:margin;v-text-anchor:middle" o:gfxdata="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" fillcolor="white [3201]" strokeweight=".5pt">
                 <v:textbox style="mso-fit-shape-to-text:t">
                   <w:txbxContent>
                     <w:p>
@@ -3914,9 +3906,9 @@
               </wp:anchor>
             </w:drawing>
           </mc:Choice>
-          <mc:Fallback xmlns:w16sdtdh="http://schemas.microsoft.com/office/word/2020/wordml/sdtdatahash" xmlns:w16="http://schemas.microsoft.com/office/word/2018/wordml" xmlns:w16cex="http://schemas.microsoft.com/office/word/2018/wordml/cex">
+          <mc:Fallback>
             <w:pict>
-              <v:shape w14:anchorId="35EF0489" id="Text Box 25" o:spid="_x0000_s1045" type="#_x0000_t202" style="position:absolute;margin-left:305.6pt;margin-top:37.3pt;width:1in;height:21.1pt;z-index:251660288;visibility:visible;mso-wrap-style:none;mso-height-percent:0;mso-wrap-distance-left:9pt;mso-wrap-distance-top:0;mso-wrap-distance-right:9pt;mso-wrap-distance-bottom:0;mso-position-horizontal:absolute;mso-position-horizontal-relative:text;mso-position-vertical:absolute;mso-position-vertical-relative:text;mso-height-percent:0;mso-height-relative:margin;v-text-anchor:middle" o:gfxdata="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" fillcolor="white [3201]" strokeweight=".5pt">
+              <v:shape w14:anchorId="35EF0489" id="Text Box 25" o:spid="_x0000_s1045" type="#_x0000_t202" style="position:absolute;margin-left:305.6pt;margin-top:37.3pt;width:1in;height:21.1pt;z-index:251660288;visibility:visible;mso-wrap-style:none;mso-height-percent:0;mso-wrap-distance-left:9pt;mso-wrap-distance-top:0;mso-wrap-distance-right:9pt;mso-wrap-distance-bottom:0;mso-position-horizontal:absolute;mso-position-horizontal-relative:text;mso-position-vertical:absolute;mso-position-vertical-relative:text;mso-height-percent:0;mso-height-relative:margin;v-text-anchor:middle" o:gfxdata="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" fillcolor="white [3201]" strokeweight=".5pt">
                 <v:textbox style="mso-fit-shape-to-text:t">
                   <w:txbxContent>
                     <w:p>
@@ -3977,7 +3969,6 @@
           <w:szCs w:val="22"/>
         </w:rPr>
       </w:pPr>
-      <w:proofErr w:type="gramStart"/>
       <w:r>
         <w:rPr>
           <w:sz w:val="22"/>
@@ -3985,7 +3976,6 @@
         </w:rPr>
         <w:t>MSD(</w:t>
       </w:r>
-      <w:proofErr w:type="gramEnd"/>
       <w:r>
         <w:rPr>
           <w:rFonts w:ascii="Cambria Math" w:hAnsi="Cambria Math" w:cs="Cambria Math"/>
@@ -4064,7 +4054,6 @@
           <w:u w:val="single"/>
         </w:rPr>
       </w:pPr>
-      <w:proofErr w:type="gramStart"/>
       <w:r>
         <w:rPr>
           <w:sz w:val="22"/>
@@ -4072,7 +4061,6 @@
         </w:rPr>
         <w:t>MSD(</w:t>
       </w:r>
-      <w:proofErr w:type="gramEnd"/>
       <w:r>
         <w:rPr>
           <w:rFonts w:ascii="Cambria Math" w:hAnsi="Cambria Math" w:cs="Cambria Math"/>
@@ -4510,15 +4498,7 @@
         <w:t>group</w:t>
       </w:r>
       <w:r>
-        <w:t xml:space="preserve">: concatenation of the </w:t>
-      </w:r>
-      <w:proofErr w:type="gramStart"/>
-      <w:r>
-        <w:t>conditions</w:t>
-      </w:r>
-      <w:proofErr w:type="gramEnd"/>
-      <w:r>
-        <w:t xml:space="preserve"> columns for this row (used for making/labeling plots)</w:t>
+        <w:t>: concatenation of the conditions columns for this row (used for making/labeling plots)</w:t>
       </w:r>
     </w:p>
     <w:p/>
@@ -5355,18 +5335,13 @@
         <w:t>3. Choose image files directory</w:t>
       </w:r>
       <w:r>
-        <w:t xml:space="preserve"> to choose the directory where the image files are located.  If you want to limit the tracks that are analyzed from the CSV file to only tracks within an ROI, the ROI files should be placed in this directory also.  Note: ROI files can be accepted </w:t>
-      </w:r>
-      <w:proofErr w:type="gramStart"/>
-      <w:r>
-        <w:t>as .</w:t>
+        <w:t xml:space="preserve"> to choose the directory where the image files are located.  If you want to limit the tracks that are analyzed from the CSV file to only tracks within an ROI, the ROI files should be placed in this directory also.  Note: ROI files can be accepted as .</w:t>
       </w:r>
       <w:proofErr w:type="spellStart"/>
       <w:r>
         <w:t>roi</w:t>
       </w:r>
       <w:proofErr w:type="spellEnd"/>
-      <w:proofErr w:type="gramEnd"/>
       <w:r>
         <w:t>/zip or as a mask (</w:t>
       </w:r>
@@ -5575,15 +5550,7 @@
       </w:r>
       <w:proofErr w:type="spellEnd"/>
       <w:r>
-        <w:t xml:space="preserve"> or &lt;filename</w:t>
-      </w:r>
-      <w:proofErr w:type="gramStart"/>
-      <w:r>
-        <w:t>&gt;.nd</w:t>
-      </w:r>
-      <w:proofErr w:type="gramEnd"/>
-      <w:r>
-        <w:t>2</w:t>
+        <w:t xml:space="preserve"> or &lt;filename&gt;.nd2</w:t>
       </w:r>
     </w:p>
     <w:p>
@@ -5648,15 +5615,7 @@
         <w:t>ROI file (ImageJ)</w:t>
       </w:r>
       <w:r>
-        <w:t>: (PRE</w:t>
-      </w:r>
-      <w:proofErr w:type="gramStart"/>
-      <w:r>
-        <w:t>_)&lt;</w:t>
-      </w:r>
-      <w:proofErr w:type="gramEnd"/>
-      <w:r>
-        <w:t>filename&gt;.zip or (PRE)&lt;filename&gt;.</w:t>
+        <w:t>: (PRE_)&lt;filename&gt;.zip or (PRE)&lt;filename&gt;.</w:t>
       </w:r>
       <w:proofErr w:type="spellStart"/>
       <w:r>
@@ -5677,15 +5636,7 @@
         <w:t>Image Mask</w:t>
       </w:r>
       <w:r>
-        <w:t>: (PRE</w:t>
-      </w:r>
-      <w:proofErr w:type="gramStart"/>
-      <w:r>
-        <w:t>_)&lt;</w:t>
-      </w:r>
-      <w:proofErr w:type="gramEnd"/>
-      <w:r>
-        <w:t>filename&gt;_</w:t>
+        <w:t>: (PRE_)&lt;filename&gt;_</w:t>
       </w:r>
       <w:proofErr w:type="spellStart"/>
       <w:r>
@@ -5853,49 +5804,15 @@
           <w:b/>
         </w:rPr>
       </w:pPr>
-      <w:r>
-        <w:rPr>
-          <w:b/>
-        </w:rPr>
-        <w:fldChar w:fldCharType="begin"/>
-      </w:r>
-      <w:r>
-        <w:rPr>
-          <w:b/>
-        </w:rPr>
-        <w:instrText xml:space="preserve"> HYPERLINK "https://www.python.org/ftp/python/3.7.9/python-3.7.9-macosx10.9.pkg" </w:instrText>
-      </w:r>
-      <w:r>
-        <w:rPr>
-          <w:b/>
-        </w:rPr>
-      </w:r>
-      <w:r>
-        <w:rPr>
-          <w:b/>
-        </w:rPr>
-        <w:fldChar w:fldCharType="separate"/>
-      </w:r>
-      <w:r>
-        <w:rPr>
-          <w:rStyle w:val="Hyperlink"/>
-          <w:b/>
-        </w:rPr>
-        <w:t>macOS 64-bit installer (Mac OS X 10.9 and later</w:t>
-      </w:r>
-      <w:r>
-        <w:rPr>
-          <w:rStyle w:val="Hyperlink"/>
-          <w:b/>
-        </w:rPr>
-        <w:t>)</w:t>
-      </w:r>
-      <w:r>
-        <w:rPr>
-          <w:b/>
-        </w:rPr>
-        <w:fldChar w:fldCharType="end"/>
-      </w:r>
+      <w:hyperlink r:id="rId13" w:history="1">
+        <w:r>
+          <w:rPr>
+            <w:rStyle w:val="Hyperlink"/>
+            <w:b/>
+          </w:rPr>
+          <w:t>macOS 64-bit installer (Mac OS X 10.9 and later)</w:t>
+        </w:r>
+      </w:hyperlink>
     </w:p>
     <w:p>
       <w:pPr>
@@ -5904,7 +5821,7 @@
           <w:b/>
         </w:rPr>
       </w:pPr>
-      <w:hyperlink r:id="rId13" w:history="1">
+      <w:hyperlink r:id="rId14" w:history="1">
         <w:r>
           <w:rPr>
             <w:rStyle w:val="Hyperlink"/>
@@ -5989,7 +5906,7 @@
       <w:r>
         <w:t xml:space="preserve"> repository at </w:t>
       </w:r>
-      <w:hyperlink r:id="rId14" w:history="1">
+      <w:hyperlink r:id="rId15" w:history="1">
         <w:r>
           <w:rPr>
             <w:rStyle w:val="Hyperlink"/>
@@ -6928,21 +6845,7 @@
         <w:rPr>
           <w:rFonts w:asciiTheme="minorHAnsi" w:hAnsiTheme="minorHAnsi" w:cstheme="minorHAnsi"/>
         </w:rPr>
-        <w:t xml:space="preserve">” on your Desktop.  Edit the extension so that there is no “.txt” extension.  It must end in </w:t>
-      </w:r>
-      <w:proofErr w:type="gramStart"/>
-      <w:r>
-        <w:rPr>
-          <w:rFonts w:asciiTheme="minorHAnsi" w:hAnsiTheme="minorHAnsi" w:cstheme="minorHAnsi"/>
-        </w:rPr>
-        <w:t>“.command</w:t>
-      </w:r>
-      <w:proofErr w:type="gramEnd"/>
-      <w:r>
-        <w:rPr>
-          <w:rFonts w:asciiTheme="minorHAnsi" w:hAnsiTheme="minorHAnsi" w:cstheme="minorHAnsi"/>
-        </w:rPr>
-        <w:t>.”  Here is an example:</w:t>
+        <w:t>” on your Desktop.  Edit the extension so that there is no “.txt” extension.  It must end in “.command.”  Here is an example:</w:t>
       </w:r>
       <w:r>
         <w:rPr>
@@ -6981,7 +6884,7 @@
                     <pic:cNvPicPr/>
                   </pic:nvPicPr>
                   <pic:blipFill>
-                    <a:blip r:embed="rId15">
+                    <a:blip r:embed="rId16">
                       <a:extLst>
                         <a:ext uri="{28A0092B-C50C-407E-A947-70E740481C1C}">
                           <a14:useLocalDpi xmlns:a14="http://schemas.microsoft.com/office/drawing/2010/main" val="0"/>
@@ -7561,6 +7464,127 @@
         <w:ind w:left="1800"/>
         <w:rPr>
           <w:rFonts w:ascii="Menlo" w:hAnsi="Menlo" w:cs="Menlo"/>
+          <w:sz w:val="20"/>
+          <w:szCs w:val="20"/>
+        </w:rPr>
+      </w:pPr>
+    </w:p>
+    <w:p>
+      <w:pPr>
+        <w:pStyle w:val="ListParagraph"/>
+        <w:ind w:left="1800"/>
+        <w:rPr>
+          <w:rFonts w:ascii="Menlo" w:hAnsi="Menlo" w:cs="Menlo"/>
+          <w:sz w:val="20"/>
+          <w:szCs w:val="20"/>
+        </w:rPr>
+      </w:pPr>
+      <w:r>
+        <w:rPr>
+          <w:rFonts w:ascii="Menlo" w:hAnsi="Menlo" w:cs="Menlo"/>
+          <w:color w:val="FF0000"/>
+          <w:sz w:val="20"/>
+          <w:szCs w:val="20"/>
+        </w:rPr>
+        <w:t>NOTE</w:t>
+      </w:r>
+      <w:r>
+        <w:rPr>
+          <w:rFonts w:ascii="Menlo" w:hAnsi="Menlo" w:cs="Menlo"/>
+          <w:sz w:val="20"/>
+          <w:szCs w:val="20"/>
+        </w:rPr>
+        <w:t xml:space="preserve">: If you encounter errors when trying to run these commands, try enclosing the command in quotation marks.  For example: </w:t>
+      </w:r>
+    </w:p>
+    <w:p>
+      <w:pPr>
+        <w:pStyle w:val="ListParagraph"/>
+        <w:ind w:left="1800"/>
+        <w:rPr>
+          <w:rFonts w:ascii="Menlo" w:hAnsi="Menlo" w:cs="Menlo"/>
+          <w:sz w:val="20"/>
+          <w:szCs w:val="20"/>
+        </w:rPr>
+      </w:pPr>
+    </w:p>
+    <w:p>
+      <w:pPr>
+        <w:pStyle w:val="ListParagraph"/>
+        <w:ind w:left="1800"/>
+        <w:rPr>
+          <w:rFonts w:ascii="Menlo" w:hAnsi="Menlo" w:cs="Menlo"/>
+          <w:sz w:val="20"/>
+          <w:szCs w:val="20"/>
+        </w:rPr>
+      </w:pPr>
+      <w:r>
+        <w:rPr>
+          <w:rFonts w:ascii="Menlo" w:hAnsi="Menlo" w:cs="Menlo"/>
+          <w:sz w:val="20"/>
+          <w:szCs w:val="20"/>
+        </w:rPr>
+        <w:t>“</w:t>
+      </w:r>
+      <w:proofErr w:type="spellStart"/>
+      <w:r>
+        <w:rPr>
+          <w:rFonts w:ascii="Menlo" w:hAnsi="Menlo" w:cs="Menlo"/>
+          <w:sz w:val="20"/>
+          <w:szCs w:val="20"/>
+        </w:rPr>
+        <w:t>gemspa</w:t>
+      </w:r>
+      <w:proofErr w:type="spellEnd"/>
+      <w:r>
+        <w:rPr>
+          <w:rFonts w:ascii="Menlo" w:hAnsi="Menlo" w:cs="Menlo"/>
+          <w:sz w:val="20"/>
+          <w:szCs w:val="20"/>
+        </w:rPr>
+        <w:t>-python/Scripts/python</w:t>
+      </w:r>
+      <w:r>
+        <w:rPr>
+          <w:rFonts w:ascii="Menlo" w:hAnsi="Menlo" w:cs="Menlo"/>
+          <w:sz w:val="20"/>
+          <w:szCs w:val="20"/>
+        </w:rPr>
+        <w:t xml:space="preserve">” </w:t>
+      </w:r>
+      <w:r>
+        <w:rPr>
+          <w:rFonts w:ascii="Menlo" w:hAnsi="Menlo" w:cs="Menlo"/>
+          <w:sz w:val="20"/>
+          <w:szCs w:val="20"/>
+        </w:rPr>
+        <w:t>&lt;path-to-</w:t>
+      </w:r>
+      <w:proofErr w:type="spellStart"/>
+      <w:r>
+        <w:rPr>
+          <w:rFonts w:ascii="Menlo" w:hAnsi="Menlo" w:cs="Menlo"/>
+          <w:sz w:val="20"/>
+          <w:szCs w:val="20"/>
+        </w:rPr>
+        <w:t>GEMSpa</w:t>
+      </w:r>
+      <w:proofErr w:type="spellEnd"/>
+      <w:r>
+        <w:rPr>
+          <w:rFonts w:ascii="Menlo" w:hAnsi="Menlo" w:cs="Menlo"/>
+          <w:sz w:val="20"/>
+          <w:szCs w:val="20"/>
+        </w:rPr>
+        <w:t>&gt;/main_gui.py</w:t>
+      </w:r>
+    </w:p>
+    <w:p>
+      <w:pPr>
+        <w:pStyle w:val="ListParagraph"/>
+        <w:ind w:left="1800"/>
+        <w:rPr>
+          <w:rFonts w:ascii="Menlo" w:hAnsi="Menlo" w:cs="Menlo"/>
         </w:rPr>
       </w:pPr>
     </w:p>
@@ -7586,7 +7610,6 @@
         <w:ind w:left="2160"/>
       </w:pPr>
       <w:r>
-        <w:lastRenderedPageBreak/>
         <w:t>Right-click on the Desktop and Select New-&gt;Shortcut</w:t>
       </w:r>
       <w:r>
@@ -7624,7 +7647,7 @@
                     <pic:cNvPicPr/>
                   </pic:nvPicPr>
                   <pic:blipFill>
-                    <a:blip r:embed="rId16"/>
+                    <a:blip r:embed="rId17"/>
                     <a:stretch>
                       <a:fillRect/>
                     </a:stretch>
@@ -7682,6 +7705,7 @@
         <w:rPr>
           <w:noProof/>
         </w:rPr>
+        <w:lastRenderedPageBreak/>
         <w:drawing>
           <wp:inline distT="0" distB="0" distL="0" distR="0" wp14:anchorId="79C11B2F" wp14:editId="5C5BA507">
             <wp:extent cx="4465429" cy="3319886"/>
@@ -7698,7 +7722,7 @@
                     <pic:cNvPicPr/>
                   </pic:nvPicPr>
                   <pic:blipFill>
-                    <a:blip r:embed="rId17"/>
+                    <a:blip r:embed="rId18"/>
                     <a:stretch>
                       <a:fillRect/>
                     </a:stretch>
@@ -7723,8 +7747,6 @@
           </wp:inline>
         </w:drawing>
       </w:r>
-      <w:bookmarkStart w:id="5" w:name="_GoBack"/>
-      <w:bookmarkEnd w:id="5"/>
     </w:p>
     <w:p>
       <w:pPr>
@@ -7738,7 +7760,6 @@
         <w:ind w:left="2160"/>
       </w:pPr>
       <w:r>
-        <w:lastRenderedPageBreak/>
         <w:t xml:space="preserve">The Shortcut will be created on the Desktop.  Right click on it and select Properties.  </w:t>
       </w:r>
     </w:p>
@@ -7844,10 +7865,7 @@
       </w:r>
       <w:proofErr w:type="spellEnd"/>
       <w:r>
-        <w:t>.</w:t>
-      </w:r>
-      <w:r>
-        <w:t>)</w:t>
+        <w:t>.)</w:t>
       </w:r>
     </w:p>
     <w:p>
@@ -7964,6 +7982,7 @@
         <w:rPr>
           <w:noProof/>
         </w:rPr>
+        <w:lastRenderedPageBreak/>
         <w:drawing>
           <wp:inline distT="0" distB="0" distL="0" distR="0" wp14:anchorId="48EAAA2F" wp14:editId="6D8FA7A9">
             <wp:extent cx="3658111" cy="5163271"/>
@@ -7980,7 +7999,7 @@
                     <pic:cNvPicPr/>
                   </pic:nvPicPr>
                   <pic:blipFill>
-                    <a:blip r:embed="rId18"/>
+                    <a:blip r:embed="rId19"/>
                     <a:stretch>
                       <a:fillRect/>
                     </a:stretch>
@@ -8004,18 +8023,6 @@
     <w:p>
       <w:pPr>
         <w:pStyle w:val="ListParagraph"/>
-        <w:ind w:left="2160"/>
-      </w:pPr>
-    </w:p>
-    <w:p>
-      <w:pPr>
-        <w:pStyle w:val="ListParagraph"/>
-        <w:ind w:left="2160"/>
-      </w:pPr>
-    </w:p>
-    <w:p>
-      <w:pPr>
-        <w:pStyle w:val="ListParagraph"/>
         <w:ind w:left="1800"/>
       </w:pPr>
     </w:p>
@@ -8027,24 +8034,8 @@
           <w:u w:val="single"/>
         </w:rPr>
       </w:pPr>
-    </w:p>
-    <w:p>
-      <w:pPr>
-        <w:ind w:left="720" w:firstLine="360"/>
-        <w:rPr>
-          <w:b/>
-          <w:u w:val="single"/>
-        </w:rPr>
-      </w:pPr>
-    </w:p>
-    <w:p>
-      <w:pPr>
-        <w:ind w:left="720" w:firstLine="360"/>
-        <w:rPr>
-          <w:b/>
-          <w:u w:val="single"/>
-        </w:rPr>
-      </w:pPr>
+      <w:bookmarkStart w:id="5" w:name="_GoBack"/>
+      <w:bookmarkEnd w:id="5"/>
     </w:p>
     <w:p>
       <w:pPr>
@@ -8281,6 +8272,119 @@
     </w:lvl>
   </w:abstractNum>
   <w:abstractNum w:abstractNumId="2" w15:restartNumberingAfterBreak="0">
+    <w:nsid w:val="14AC360E"/>
+    <w:multiLevelType w:val="multilevel"/>
+    <w:tmpl w:val="E7C4DC60"/>
+    <w:lvl w:ilvl="0">
+      <w:start w:val="1"/>
+      <w:numFmt w:val="decimal"/>
+      <w:lvlText w:val="%1."/>
+      <w:lvlJc w:val="left"/>
+      <w:pPr>
+        <w:tabs>
+          <w:tab w:val="num" w:pos="720"/>
+        </w:tabs>
+        <w:ind w:left="720" w:hanging="360"/>
+      </w:pPr>
+    </w:lvl>
+    <w:lvl w:ilvl="1" w:tentative="1">
+      <w:start w:val="1"/>
+      <w:numFmt w:val="decimal"/>
+      <w:lvlText w:val="%2."/>
+      <w:lvlJc w:val="left"/>
+      <w:pPr>
+        <w:tabs>
+          <w:tab w:val="num" w:pos="1440"/>
+        </w:tabs>
+        <w:ind w:left="1440" w:hanging="360"/>
+      </w:pPr>
+    </w:lvl>
+    <w:lvl w:ilvl="2" w:tentative="1">
+      <w:start w:val="1"/>
+      <w:numFmt w:val="decimal"/>
+      <w:lvlText w:val="%3."/>
+      <w:lvlJc w:val="left"/>
+      <w:pPr>
+        <w:tabs>
+          <w:tab w:val="num" w:pos="2160"/>
+        </w:tabs>
+        <w:ind w:left="2160" w:hanging="360"/>
+      </w:pPr>
+    </w:lvl>
+    <w:lvl w:ilvl="3" w:tentative="1">
+      <w:start w:val="1"/>
+      <w:numFmt w:val="decimal"/>
+      <w:lvlText w:val="%4."/>
+      <w:lvlJc w:val="left"/>
+      <w:pPr>
+        <w:tabs>
+          <w:tab w:val="num" w:pos="2880"/>
+        </w:tabs>
+        <w:ind w:left="2880" w:hanging="360"/>
+      </w:pPr>
+    </w:lvl>
+    <w:lvl w:ilvl="4" w:tentative="1">
+      <w:start w:val="1"/>
+      <w:numFmt w:val="decimal"/>
+      <w:lvlText w:val="%5."/>
+      <w:lvlJc w:val="left"/>
+      <w:pPr>
+        <w:tabs>
+          <w:tab w:val="num" w:pos="3600"/>
+        </w:tabs>
+        <w:ind w:left="3600" w:hanging="360"/>
+      </w:pPr>
+    </w:lvl>
+    <w:lvl w:ilvl="5" w:tentative="1">
+      <w:start w:val="1"/>
+      <w:numFmt w:val="decimal"/>
+      <w:lvlText w:val="%6."/>
+      <w:lvlJc w:val="left"/>
+      <w:pPr>
+        <w:tabs>
+          <w:tab w:val="num" w:pos="4320"/>
+        </w:tabs>
+        <w:ind w:left="4320" w:hanging="360"/>
+      </w:pPr>
+    </w:lvl>
+    <w:lvl w:ilvl="6" w:tentative="1">
+      <w:start w:val="1"/>
+      <w:numFmt w:val="decimal"/>
+      <w:lvlText w:val="%7."/>
+      <w:lvlJc w:val="left"/>
+      <w:pPr>
+        <w:tabs>
+          <w:tab w:val="num" w:pos="5040"/>
+        </w:tabs>
+        <w:ind w:left="5040" w:hanging="360"/>
+      </w:pPr>
+    </w:lvl>
+    <w:lvl w:ilvl="7" w:tentative="1">
+      <w:start w:val="1"/>
+      <w:numFmt w:val="decimal"/>
+      <w:lvlText w:val="%8."/>
+      <w:lvlJc w:val="left"/>
+      <w:pPr>
+        <w:tabs>
+          <w:tab w:val="num" w:pos="5760"/>
+        </w:tabs>
+        <w:ind w:left="5760" w:hanging="360"/>
+      </w:pPr>
+    </w:lvl>
+    <w:lvl w:ilvl="8" w:tentative="1">
+      <w:start w:val="1"/>
+      <w:numFmt w:val="decimal"/>
+      <w:lvlText w:val="%9."/>
+      <w:lvlJc w:val="left"/>
+      <w:pPr>
+        <w:tabs>
+          <w:tab w:val="num" w:pos="6480"/>
+        </w:tabs>
+        <w:ind w:left="6480" w:hanging="360"/>
+      </w:pPr>
+    </w:lvl>
+  </w:abstractNum>
+  <w:abstractNum w:abstractNumId="3" w15:restartNumberingAfterBreak="0">
     <w:nsid w:val="28753E7B"/>
     <w:multiLevelType w:val="hybridMultilevel"/>
     <w:tmpl w:val="2160E2BA"/>
@@ -8370,7 +8474,96 @@
       </w:pPr>
     </w:lvl>
   </w:abstractNum>
-  <w:abstractNum w:abstractNumId="3" w15:restartNumberingAfterBreak="0">
+  <w:abstractNum w:abstractNumId="4" w15:restartNumberingAfterBreak="0">
+    <w:nsid w:val="3FA57153"/>
+    <w:multiLevelType w:val="hybridMultilevel"/>
+    <w:tmpl w:val="1A7C4C80"/>
+    <w:lvl w:ilvl="0" w:tplc="2AE284AC">
+      <w:start w:val="1"/>
+      <w:numFmt w:val="lowerRoman"/>
+      <w:lvlText w:val="%1)"/>
+      <w:lvlJc w:val="left"/>
+      <w:pPr>
+        <w:ind w:left="1800" w:hanging="720"/>
+      </w:pPr>
+      <w:rPr>
+        <w:rFonts w:hint="default"/>
+      </w:rPr>
+    </w:lvl>
+    <w:lvl w:ilvl="1" w:tplc="04090019" w:tentative="1">
+      <w:start w:val="1"/>
+      <w:numFmt w:val="lowerLetter"/>
+      <w:lvlText w:val="%2."/>
+      <w:lvlJc w:val="left"/>
+      <w:pPr>
+        <w:ind w:left="2160" w:hanging="360"/>
+      </w:pPr>
+    </w:lvl>
+    <w:lvl w:ilvl="2" w:tplc="0409001B" w:tentative="1">
+      <w:start w:val="1"/>
+      <w:numFmt w:val="lowerRoman"/>
+      <w:lvlText w:val="%3."/>
+      <w:lvlJc w:val="right"/>
+      <w:pPr>
+        <w:ind w:left="2880" w:hanging="180"/>
+      </w:pPr>
+    </w:lvl>
+    <w:lvl w:ilvl="3" w:tplc="0409000F" w:tentative="1">
+      <w:start w:val="1"/>
+      <w:numFmt w:val="decimal"/>
+      <w:lvlText w:val="%4."/>
+      <w:lvlJc w:val="left"/>
+      <w:pPr>
+        <w:ind w:left="3600" w:hanging="360"/>
+      </w:pPr>
+    </w:lvl>
+    <w:lvl w:ilvl="4" w:tplc="04090019" w:tentative="1">
+      <w:start w:val="1"/>
+      <w:numFmt w:val="lowerLetter"/>
+      <w:lvlText w:val="%5."/>
+      <w:lvlJc w:val="left"/>
+      <w:pPr>
+        <w:ind w:left="4320" w:hanging="360"/>
+      </w:pPr>
+    </w:lvl>
+    <w:lvl w:ilvl="5" w:tplc="0409001B" w:tentative="1">
+      <w:start w:val="1"/>
+      <w:numFmt w:val="lowerRoman"/>
+      <w:lvlText w:val="%6."/>
+      <w:lvlJc w:val="right"/>
+      <w:pPr>
+        <w:ind w:left="5040" w:hanging="180"/>
+      </w:pPr>
+    </w:lvl>
+    <w:lvl w:ilvl="6" w:tplc="0409000F" w:tentative="1">
+      <w:start w:val="1"/>
+      <w:numFmt w:val="decimal"/>
+      <w:lvlText w:val="%7."/>
+      <w:lvlJc w:val="left"/>
+      <w:pPr>
+        <w:ind w:left="5760" w:hanging="360"/>
+      </w:pPr>
+    </w:lvl>
+    <w:lvl w:ilvl="7" w:tplc="04090019" w:tentative="1">
+      <w:start w:val="1"/>
+      <w:numFmt w:val="lowerLetter"/>
+      <w:lvlText w:val="%8."/>
+      <w:lvlJc w:val="left"/>
+      <w:pPr>
+        <w:ind w:left="6480" w:hanging="360"/>
+      </w:pPr>
+    </w:lvl>
+    <w:lvl w:ilvl="8" w:tplc="0409001B" w:tentative="1">
+      <w:start w:val="1"/>
+      <w:numFmt w:val="lowerRoman"/>
+      <w:lvlText w:val="%9."/>
+      <w:lvlJc w:val="right"/>
+      <w:pPr>
+        <w:ind w:left="7200" w:hanging="180"/>
+      </w:pPr>
+    </w:lvl>
+  </w:abstractNum>
+  <w:abstractNum w:abstractNumId="5" w15:restartNumberingAfterBreak="0">
     <w:nsid w:val="44327675"/>
     <w:multiLevelType w:val="hybridMultilevel"/>
     <w:tmpl w:val="E9122028"/>
@@ -8459,6 +8652,119 @@
       </w:pPr>
     </w:lvl>
   </w:abstractNum>
+  <w:abstractNum w:abstractNumId="6" w15:restartNumberingAfterBreak="0">
+    <w:nsid w:val="6F4A4C95"/>
+    <w:multiLevelType w:val="multilevel"/>
+    <w:tmpl w:val="5F2EFF26"/>
+    <w:lvl w:ilvl="0">
+      <w:start w:val="3"/>
+      <w:numFmt w:val="decimal"/>
+      <w:lvlText w:val="%1."/>
+      <w:lvlJc w:val="left"/>
+      <w:pPr>
+        <w:tabs>
+          <w:tab w:val="num" w:pos="720"/>
+        </w:tabs>
+        <w:ind w:left="720" w:hanging="360"/>
+      </w:pPr>
+    </w:lvl>
+    <w:lvl w:ilvl="1" w:tentative="1">
+      <w:start w:val="1"/>
+      <w:numFmt w:val="decimal"/>
+      <w:lvlText w:val="%2."/>
+      <w:lvlJc w:val="left"/>
+      <w:pPr>
+        <w:tabs>
+          <w:tab w:val="num" w:pos="1440"/>
+        </w:tabs>
+        <w:ind w:left="1440" w:hanging="360"/>
+      </w:pPr>
+    </w:lvl>
+    <w:lvl w:ilvl="2" w:tentative="1">
+      <w:start w:val="1"/>
+      <w:numFmt w:val="decimal"/>
+      <w:lvlText w:val="%3."/>
+      <w:lvlJc w:val="left"/>
+      <w:pPr>
+        <w:tabs>
+          <w:tab w:val="num" w:pos="2160"/>
+        </w:tabs>
+        <w:ind w:left="2160" w:hanging="360"/>
+      </w:pPr>
+    </w:lvl>
+    <w:lvl w:ilvl="3" w:tentative="1">
+      <w:start w:val="1"/>
+      <w:numFmt w:val="decimal"/>
+      <w:lvlText w:val="%4."/>
+      <w:lvlJc w:val="left"/>
+      <w:pPr>
+        <w:tabs>
+          <w:tab w:val="num" w:pos="2880"/>
+        </w:tabs>
+        <w:ind w:left="2880" w:hanging="360"/>
+      </w:pPr>
+    </w:lvl>
+    <w:lvl w:ilvl="4" w:tentative="1">
+      <w:start w:val="1"/>
+      <w:numFmt w:val="decimal"/>
+      <w:lvlText w:val="%5."/>
+      <w:lvlJc w:val="left"/>
+      <w:pPr>
+        <w:tabs>
+          <w:tab w:val="num" w:pos="3600"/>
+        </w:tabs>
+        <w:ind w:left="3600" w:hanging="360"/>
+      </w:pPr>
+    </w:lvl>
+    <w:lvl w:ilvl="5" w:tentative="1">
+      <w:start w:val="1"/>
+      <w:numFmt w:val="decimal"/>
+      <w:lvlText w:val="%6."/>
+      <w:lvlJc w:val="left"/>
+      <w:pPr>
+        <w:tabs>
+          <w:tab w:val="num" w:pos="4320"/>
+        </w:tabs>
+        <w:ind w:left="4320" w:hanging="360"/>
+      </w:pPr>
+    </w:lvl>
+    <w:lvl w:ilvl="6" w:tentative="1">
+      <w:start w:val="1"/>
+      <w:numFmt w:val="decimal"/>
+      <w:lvlText w:val="%7."/>
+      <w:lvlJc w:val="left"/>
+      <w:pPr>
+        <w:tabs>
+          <w:tab w:val="num" w:pos="5040"/>
+        </w:tabs>
+        <w:ind w:left="5040" w:hanging="360"/>
+      </w:pPr>
+    </w:lvl>
+    <w:lvl w:ilvl="7" w:tentative="1">
+      <w:start w:val="1"/>
+      <w:numFmt w:val="decimal"/>
+      <w:lvlText w:val="%8."/>
+      <w:lvlJc w:val="left"/>
+      <w:pPr>
+        <w:tabs>
+          <w:tab w:val="num" w:pos="5760"/>
+        </w:tabs>
+        <w:ind w:left="5760" w:hanging="360"/>
+      </w:pPr>
+    </w:lvl>
+    <w:lvl w:ilvl="8" w:tentative="1">
+      <w:start w:val="1"/>
+      <w:numFmt w:val="decimal"/>
+      <w:lvlText w:val="%9."/>
+      <w:lvlJc w:val="left"/>
+      <w:pPr>
+        <w:tabs>
+          <w:tab w:val="num" w:pos="6480"/>
+        </w:tabs>
+        <w:ind w:left="6480" w:hanging="360"/>
+      </w:pPr>
+    </w:lvl>
+  </w:abstractNum>
   <w:num w:numId="1">
     <w:abstractNumId w:val="0"/>
   </w:num>
@@ -8466,10 +8772,19 @@
     <w:abstractNumId w:val="1"/>
   </w:num>
   <w:num w:numId="3">
+    <w:abstractNumId w:val="5"/>
+  </w:num>
+  <w:num w:numId="4">
     <w:abstractNumId w:val="3"/>
   </w:num>
-  <w:num w:numId="4">
+  <w:num w:numId="5">
     <w:abstractNumId w:val="2"/>
+  </w:num>
+  <w:num w:numId="6">
+    <w:abstractNumId w:val="6"/>
+  </w:num>
+  <w:num w:numId="7">
+    <w:abstractNumId w:val="4"/>
   </w:num>
 </w:numbering>
 </file>

</xml_diff>

<commit_message>
Rerun rainbow tracks script
</commit_message>
<xml_diff>
--- a/docs/GEMspa user manual.docx
+++ b/docs/GEMspa user manual.docx
@@ -62,21 +62,35 @@
           <w:b/>
           <w:u w:val="single"/>
         </w:rPr>
-        <w:t>1/</w:t>
+        <w:t>5</w:t>
       </w:r>
       <w:r>
         <w:rPr>
           <w:b/>
           <w:u w:val="single"/>
         </w:rPr>
-        <w:t>21</w:t>
+        <w:t>/</w:t>
       </w:r>
       <w:r>
         <w:rPr>
           <w:b/>
           <w:u w:val="single"/>
         </w:rPr>
-        <w:t>/2021</w:t>
+        <w:t>17</w:t>
+      </w:r>
+      <w:r>
+        <w:rPr>
+          <w:b/>
+          <w:u w:val="single"/>
+        </w:rPr>
+        <w:t>/202</w:t>
+      </w:r>
+      <w:r>
+        <w:rPr>
+          <w:b/>
+          <w:u w:val="single"/>
+        </w:rPr>
+        <w:t>2</w:t>
       </w:r>
     </w:p>
     <w:p>
@@ -388,7 +402,7 @@
             <w:noProof/>
             <w:webHidden/>
           </w:rPr>
-          <w:t>12</w:t>
+          <w:t>13</w:t>
         </w:r>
         <w:r>
           <w:rPr>
@@ -460,7 +474,7 @@
             <w:noProof/>
             <w:webHidden/>
           </w:rPr>
-          <w:t>13</w:t>
+          <w:t>14</w:t>
         </w:r>
         <w:r>
           <w:rPr>
@@ -3185,21 +3199,12 @@
                               </w:rPr>
                               <w:t xml:space="preserve">Tracks will be filtered/organized by ROIs read from </w:t>
                             </w:r>
-                            <w:proofErr w:type="gramStart"/>
                             <w:r>
                               <w:rPr>
                                 <w:sz w:val="18"/>
                                 <w:szCs w:val="18"/>
                               </w:rPr>
-                              <w:t>an</w:t>
-                            </w:r>
-                            <w:proofErr w:type="gramEnd"/>
-                            <w:r>
-                              <w:rPr>
-                                <w:sz w:val="18"/>
-                                <w:szCs w:val="18"/>
-                              </w:rPr>
-                              <w:t xml:space="preserve"> roi file.</w:t>
+                              <w:t>an roi file.</w:t>
                             </w:r>
                             <w:r>
                               <w:rPr>
@@ -4348,6 +4353,896 @@
           <w:sz w:val="22"/>
           <w:szCs w:val="22"/>
         </w:rPr>
+        <w:t>𝜏, as specified above</w:t>
+      </w:r>
+    </w:p>
+    <w:p>
+      <w:pPr>
+        <w:tabs>
+          <w:tab w:val="center" w:pos="4680"/>
+        </w:tabs>
+      </w:pPr>
+      <w:r>
+        <w:lastRenderedPageBreak/>
+        <w:tab/>
+        <w:t xml:space="preserve"> </w:t>
+      </w:r>
+    </w:p>
+    <w:p/>
+    <w:p>
+      <w:r>
+        <w:t>Once you have chosen your parameters, click “Run Analysis.”  GEMspa will begin to run.  A log file will be output in the results directory where you can view the status of the run and any errors encountered.  Eventually, the full output will be saved to the results directory.  See SECTION 3 for details on all output.</w:t>
+      </w:r>
+    </w:p>
+    <w:p/>
+    <w:p>
+      <w:pPr>
+        <w:pStyle w:val="Heading1"/>
+      </w:pPr>
+      <w:bookmarkStart w:id="2" w:name="_Toc89446990"/>
+      <w:r>
+        <w:t>SECTION 3: OUTPUT</w:t>
+      </w:r>
+      <w:bookmarkEnd w:id="2"/>
+    </w:p>
+    <w:p>
+      <w:pPr>
+        <w:rPr>
+          <w:u w:val="single"/>
+        </w:rPr>
+      </w:pPr>
+    </w:p>
+    <w:p>
+      <w:pPr>
+        <w:rPr>
+          <w:u w:val="single"/>
+        </w:rPr>
+      </w:pPr>
+      <w:r>
+        <w:rPr>
+          <w:u w:val="single"/>
+        </w:rPr>
+        <w:t>GEMspa will output the following data files in tab-delimited format (.txt):</w:t>
+      </w:r>
+    </w:p>
+    <w:p/>
+    <w:p>
+      <w:r>
+        <w:rPr>
+          <w:b/>
+          <w:u w:val="single"/>
+        </w:rPr>
+        <w:t>summary.txt</w:t>
+      </w:r>
+      <w:r>
+        <w:t xml:space="preserve"> – results summarized for each input csv file or ROI.  Includes columns in the input data sheet and additional columns as follows:</w:t>
+      </w:r>
+    </w:p>
+    <w:p>
+      <w:r>
+        <w:rPr>
+          <w:b/>
+        </w:rPr>
+        <w:t>roi</w:t>
+      </w:r>
+      <w:r>
+        <w:t xml:space="preserve">: if filtering by ROIs, the ROI name is listed here.  If a mask image was used, then the label of the region is listed here.  A labeled mask image is output to the </w:t>
+      </w:r>
+      <w:r>
+        <w:t>&lt;</w:t>
+      </w:r>
+      <w:r>
+        <w:rPr>
+          <w:b/>
+        </w:rPr>
+        <w:t>image file dir</w:t>
+      </w:r>
+      <w:r>
+        <w:rPr>
+          <w:b/>
+        </w:rPr>
+        <w:t>&gt;</w:t>
+      </w:r>
+    </w:p>
+    <w:p>
+      <w:r>
+        <w:rPr>
+          <w:b/>
+        </w:rPr>
+        <w:t>D_median</w:t>
+      </w:r>
+      <w:r>
+        <w:t xml:space="preserve">: median </w:t>
+      </w:r>
+      <w:r>
+        <w:t>ef</w:t>
+      </w:r>
+      <w:r>
+        <w:t>fective diffusion coefficient</w:t>
+      </w:r>
+      <w:r>
+        <w:t xml:space="preserve"> over all tracks in the file/ROI</w:t>
+      </w:r>
+      <w:r>
+        <w:t>; for each track D is calculated by fitting eq. 1 to the MSD values</w:t>
+      </w:r>
+    </w:p>
+    <w:p>
+      <w:r>
+        <w:rPr>
+          <w:b/>
+        </w:rPr>
+        <w:t>D_median_filtered</w:t>
+      </w:r>
+      <w:r>
+        <w:t xml:space="preserve">: median </w:t>
+      </w:r>
+      <w:r>
+        <w:t>e</w:t>
+      </w:r>
+      <w:r>
+        <w:t>ffective diffusion coefficient</w:t>
+      </w:r>
+      <w:r>
+        <w:t xml:space="preserve"> over all tracks where min &lt;= </w:t>
+      </w:r>
+      <w:r>
+        <w:t>D</w:t>
+      </w:r>
+      <w:r>
+        <w:t xml:space="preserve"> &lt;= max from Run parameters (“Max/Min D for filtered plots”)</w:t>
+      </w:r>
+    </w:p>
+    <w:p>
+      <w:r>
+        <w:rPr>
+          <w:b/>
+        </w:rPr>
+        <w:t>D_mean</w:t>
+      </w:r>
+      <w:r>
+        <w:t xml:space="preserve">: mean </w:t>
+      </w:r>
+      <w:r>
+        <w:t>eff</w:t>
+      </w:r>
+      <w:r>
+        <w:t>ective diffusion coefficient</w:t>
+      </w:r>
+      <w:r>
+        <w:t xml:space="preserve"> (as above)</w:t>
+      </w:r>
+    </w:p>
+    <w:p>
+      <w:r>
+        <w:rPr>
+          <w:b/>
+        </w:rPr>
+        <w:t>D_mean_filtered</w:t>
+      </w:r>
+      <w:r>
+        <w:t xml:space="preserve">: mean filtered </w:t>
+      </w:r>
+      <w:r>
+        <w:t>eff</w:t>
+      </w:r>
+      <w:r>
+        <w:t>ective diffusion coefficient</w:t>
+      </w:r>
+      <w:r>
+        <w:t xml:space="preserve"> (as above)</w:t>
+      </w:r>
+    </w:p>
+    <w:p>
+      <w:r>
+        <w:rPr>
+          <w:b/>
+        </w:rPr>
+        <w:t>num_tracks</w:t>
+      </w:r>
+      <w:r>
+        <w:t>: number of tracks for this file/ROI</w:t>
+      </w:r>
+    </w:p>
+    <w:p>
+      <w:r>
+        <w:rPr>
+          <w:b/>
+        </w:rPr>
+        <w:t>num_tracks_D</w:t>
+      </w:r>
+      <w:r>
+        <w:t xml:space="preserve">: count of tracks </w:t>
+      </w:r>
+      <w:r>
+        <w:t>with</w:t>
+      </w:r>
+      <w:r>
+        <w:t xml:space="preserve"> track len</w:t>
+      </w:r>
+      <w:r>
+        <w:t>gth</w:t>
+      </w:r>
+      <w:r>
+        <w:t xml:space="preserve"> &gt;= min from Run parameters (“Min. track len</w:t>
+      </w:r>
+      <w:r>
+        <w:t>gth</w:t>
+      </w:r>
+      <w:r>
+        <w:t xml:space="preserve"> (</w:t>
+      </w:r>
+      <w:r>
+        <w:t>effective Diffusion</w:t>
+      </w:r>
+      <w:r>
+        <w:t>)”)</w:t>
+      </w:r>
+    </w:p>
+    <w:p>
+      <w:r>
+        <w:rPr>
+          <w:b/>
+        </w:rPr>
+        <w:t>area</w:t>
+      </w:r>
+      <w:r>
+        <w:t>: if filtering by ROIs, the ROI area (in microns)</w:t>
+      </w:r>
+    </w:p>
+    <w:p>
+      <w:r>
+        <w:rPr>
+          <w:b/>
+        </w:rPr>
+        <w:t>ensemble_D</w:t>
+      </w:r>
+      <w:r>
+        <w:t>: eff</w:t>
+      </w:r>
+      <w:r>
+        <w:t>ective diffusion coefficient</w:t>
+      </w:r>
+      <w:r>
+        <w:t xml:space="preserve"> calculated by fitting eq. 1 </w:t>
+      </w:r>
+      <w:r>
+        <w:t xml:space="preserve">to </w:t>
+      </w:r>
+      <w:r>
+        <w:t xml:space="preserve">the time-ensemble average MSD values </w:t>
+      </w:r>
+    </w:p>
+    <w:p>
+      <w:r>
+        <w:rPr>
+          <w:b/>
+        </w:rPr>
+        <w:t>ensemble_r_sq</w:t>
+      </w:r>
+      <w:r>
+        <w:t xml:space="preserve">: </w:t>
+      </w:r>
+      <w:r>
+        <w:t>r</w:t>
+      </w:r>
+      <w:r>
+        <w:rPr>
+          <w:vertAlign w:val="superscript"/>
+        </w:rPr>
+        <w:t>2</w:t>
+      </w:r>
+      <w:r>
+        <w:t xml:space="preserve"> for the fit</w:t>
+      </w:r>
+      <w:r>
+        <w:t xml:space="preserve"> of eq. 1</w:t>
+      </w:r>
+    </w:p>
+    <w:p>
+      <w:r>
+        <w:rPr>
+          <w:b/>
+        </w:rPr>
+        <w:t>ensemble_loglog_K</w:t>
+      </w:r>
+      <w:r>
+        <w:t xml:space="preserve">: generalized </w:t>
+      </w:r>
+      <w:r>
+        <w:t>d</w:t>
+      </w:r>
+      <w:r>
+        <w:t>iffusion coefficient calculated from fitting eq. 2 to the time-ensemble average MSD values</w:t>
+      </w:r>
+      <w:r>
+        <w:t>*</w:t>
+      </w:r>
+    </w:p>
+    <w:p>
+      <w:r>
+        <w:rPr>
+          <w:b/>
+        </w:rPr>
+        <w:t>ensemble_aexp</w:t>
+      </w:r>
+      <w:r>
+        <w:t>: anomalous exponent calculated from fitting eq. 2 to the time-ensemble average MSD values</w:t>
+      </w:r>
+      <w:r>
+        <w:t>*</w:t>
+      </w:r>
+    </w:p>
+    <w:p>
+      <w:r>
+        <w:rPr>
+          <w:b/>
+        </w:rPr>
+        <w:t>ensemble_loglog_r_sq</w:t>
+      </w:r>
+      <w:r>
+        <w:t xml:space="preserve">: </w:t>
+      </w:r>
+      <w:r>
+        <w:t>r</w:t>
+      </w:r>
+      <w:r>
+        <w:rPr>
+          <w:vertAlign w:val="superscript"/>
+        </w:rPr>
+        <w:t>2</w:t>
+      </w:r>
+      <w:r>
+        <w:t xml:space="preserve"> for the fit</w:t>
+      </w:r>
+      <w:r>
+        <w:t xml:space="preserve"> of eq. 2</w:t>
+      </w:r>
+      <w:r>
+        <w:t>*</w:t>
+      </w:r>
+    </w:p>
+    <w:p>
+      <w:r>
+        <w:rPr>
+          <w:b/>
+        </w:rPr>
+        <w:t>group</w:t>
+      </w:r>
+      <w:r>
+        <w:t xml:space="preserve">: concatenation of the </w:t>
+      </w:r>
+      <w:r>
+        <w:t xml:space="preserve">experimental </w:t>
+      </w:r>
+      <w:r>
+        <w:t>condition</w:t>
+      </w:r>
+      <w:r>
+        <w:t>s</w:t>
+      </w:r>
+      <w:r>
+        <w:t xml:space="preserve"> for this row (used for making/labeling plots)</w:t>
+      </w:r>
+    </w:p>
+    <w:p/>
+    <w:p>
+      <w:r>
+        <w:rPr>
+          <w:b/>
+          <w:bCs/>
+          <w:u w:val="single"/>
+        </w:rPr>
+        <w:t>group_summary.txt</w:t>
+      </w:r>
+      <w:r>
+        <w:t xml:space="preserve"> – results summarized by group (each combination of experimental conditions from the input data sheet)</w:t>
+      </w:r>
+      <w:r>
+        <w:t>.  Includes the following columns:</w:t>
+      </w:r>
+    </w:p>
+    <w:p>
+      <w:r>
+        <w:rPr>
+          <w:b/>
+        </w:rPr>
+        <w:t>ensemble_D</w:t>
+      </w:r>
+      <w:r>
+        <w:t>: ef</w:t>
+      </w:r>
+      <w:r>
+        <w:t>fective diffusion coefficient</w:t>
+      </w:r>
+      <w:r>
+        <w:t xml:space="preserve"> calculated by fitting eq. 1 </w:t>
+      </w:r>
+      <w:r>
+        <w:t xml:space="preserve">to </w:t>
+      </w:r>
+      <w:r>
+        <w:t xml:space="preserve">the time-ensemble average MSD values </w:t>
+      </w:r>
+    </w:p>
+    <w:p>
+      <w:r>
+        <w:rPr>
+          <w:b/>
+        </w:rPr>
+        <w:t>ensemble_r_sq</w:t>
+      </w:r>
+      <w:r>
+        <w:t xml:space="preserve">: </w:t>
+      </w:r>
+      <w:r>
+        <w:t>r</w:t>
+      </w:r>
+      <w:r>
+        <w:rPr>
+          <w:vertAlign w:val="superscript"/>
+        </w:rPr>
+        <w:t>2</w:t>
+      </w:r>
+      <w:r>
+        <w:t xml:space="preserve"> for the fit</w:t>
+      </w:r>
+      <w:r>
+        <w:t xml:space="preserve"> of eq. 1</w:t>
+      </w:r>
+    </w:p>
+    <w:p>
+      <w:r>
+        <w:rPr>
+          <w:b/>
+        </w:rPr>
+        <w:t>ensemble_loglog_K</w:t>
+      </w:r>
+      <w:r>
+        <w:t xml:space="preserve">: generalized </w:t>
+      </w:r>
+      <w:r>
+        <w:t>d</w:t>
+      </w:r>
+      <w:r>
+        <w:t>iffusion coefficient calculated from fitting eq. 2 to the time-ensemble average MSD values*</w:t>
+      </w:r>
+    </w:p>
+    <w:p>
+      <w:r>
+        <w:rPr>
+          <w:b/>
+        </w:rPr>
+        <w:t>ensemble_aexp</w:t>
+      </w:r>
+      <w:r>
+        <w:t>: anomalous exponent calculated from fitting eq. 2 to the time-ensemble average MSD values*</w:t>
+      </w:r>
+    </w:p>
+    <w:p>
+      <w:r>
+        <w:rPr>
+          <w:b/>
+        </w:rPr>
+        <w:t>ensemble_loglog_r_sq</w:t>
+      </w:r>
+      <w:r>
+        <w:t xml:space="preserve">: </w:t>
+      </w:r>
+      <w:r>
+        <w:t>r</w:t>
+      </w:r>
+      <w:r>
+        <w:rPr>
+          <w:vertAlign w:val="superscript"/>
+        </w:rPr>
+        <w:t>2</w:t>
+      </w:r>
+      <w:r>
+        <w:t xml:space="preserve"> for the fit</w:t>
+      </w:r>
+      <w:r>
+        <w:t xml:space="preserve"> of eq. 2*</w:t>
+      </w:r>
+    </w:p>
+    <w:p>
+      <w:r>
+        <w:rPr>
+          <w:b/>
+        </w:rPr>
+        <w:t>D_</w:t>
+      </w:r>
+      <w:r>
+        <w:rPr>
+          <w:b/>
+        </w:rPr>
+        <w:t>group_</w:t>
+      </w:r>
+      <w:r>
+        <w:rPr>
+          <w:b/>
+        </w:rPr>
+        <w:t>median</w:t>
+      </w:r>
+      <w:r>
+        <w:t xml:space="preserve">: median </w:t>
+      </w:r>
+      <w:r>
+        <w:t>effective diffusion coefficient</w:t>
+      </w:r>
+      <w:r>
+        <w:t xml:space="preserve"> over all tracks in the </w:t>
+      </w:r>
+      <w:r>
+        <w:t>group</w:t>
+      </w:r>
+      <w:r>
+        <w:t>; for each track the D is calculated by fitting eq. 1 to the MSD values</w:t>
+      </w:r>
+    </w:p>
+    <w:p>
+      <w:r>
+        <w:rPr>
+          <w:b/>
+        </w:rPr>
+        <w:t>D_</w:t>
+      </w:r>
+      <w:r>
+        <w:rPr>
+          <w:b/>
+        </w:rPr>
+        <w:t>group_</w:t>
+      </w:r>
+      <w:r>
+        <w:rPr>
+          <w:b/>
+        </w:rPr>
+        <w:t>mean</w:t>
+      </w:r>
+      <w:r>
+        <w:t>: mean eff</w:t>
+      </w:r>
+      <w:r>
+        <w:t>ective diffusion coefficient</w:t>
+      </w:r>
+      <w:r>
+        <w:t xml:space="preserve"> </w:t>
+      </w:r>
+      <w:r>
+        <w:t>(D calculated as above)</w:t>
+      </w:r>
+    </w:p>
+    <w:p>
+      <w:r>
+        <w:rPr>
+          <w:b/>
+        </w:rPr>
+        <w:lastRenderedPageBreak/>
+        <w:t>D_</w:t>
+      </w:r>
+      <w:r>
+        <w:rPr>
+          <w:b/>
+        </w:rPr>
+        <w:t>group_std</w:t>
+      </w:r>
+      <w:r>
+        <w:t xml:space="preserve">: </w:t>
+      </w:r>
+      <w:r>
+        <w:t>standard deviation of effective diffusion coefficients (D calculated as above)</w:t>
+      </w:r>
+    </w:p>
+    <w:p>
+      <w:r>
+        <w:rPr>
+          <w:b/>
+        </w:rPr>
+        <w:t>D_</w:t>
+      </w:r>
+      <w:r>
+        <w:rPr>
+          <w:b/>
+        </w:rPr>
+        <w:t>group_sem</w:t>
+      </w:r>
+      <w:r>
+        <w:t xml:space="preserve">: </w:t>
+      </w:r>
+      <w:r>
+        <w:t>SEM of effective diffusion coefficients (D calculated as above)</w:t>
+      </w:r>
+    </w:p>
+    <w:p>
+      <w:pPr>
+        <w:rPr>
+          <w:bCs/>
+        </w:rPr>
+      </w:pPr>
+      <w:r>
+        <w:rPr>
+          <w:b/>
+        </w:rPr>
+        <w:t>a</w:t>
+      </w:r>
+      <w:r>
+        <w:rPr>
+          <w:b/>
+        </w:rPr>
+        <w:t>exp</w:t>
+      </w:r>
+      <w:r>
+        <w:rPr>
+          <w:b/>
+        </w:rPr>
+        <w:t>_group_median:</w:t>
+      </w:r>
+      <w:r>
+        <w:rPr>
+          <w:b/>
+        </w:rPr>
+        <w:t xml:space="preserve"> </w:t>
+      </w:r>
+      <w:r>
+        <w:rPr>
+          <w:bCs/>
+        </w:rPr>
+        <w:t>median of the an</w:t>
+      </w:r>
+      <w:r>
+        <w:rPr>
+          <w:bCs/>
+        </w:rPr>
+        <w:t>o</w:t>
+      </w:r>
+      <w:r>
+        <w:rPr>
+          <w:bCs/>
+        </w:rPr>
+        <w:t>malous exponents obtained by fitting eq. 2 to the MSD values for each track</w:t>
+      </w:r>
+    </w:p>
+    <w:p>
+      <w:pPr>
+        <w:rPr>
+          <w:b/>
+        </w:rPr>
+      </w:pPr>
+      <w:r>
+        <w:rPr>
+          <w:b/>
+        </w:rPr>
+        <w:t>a</w:t>
+      </w:r>
+      <w:r>
+        <w:rPr>
+          <w:b/>
+        </w:rPr>
+        <w:t>exp_group_mean:</w:t>
+      </w:r>
+      <w:r>
+        <w:rPr>
+          <w:bCs/>
+        </w:rPr>
+        <w:t xml:space="preserve"> </w:t>
+      </w:r>
+      <w:r>
+        <w:rPr>
+          <w:bCs/>
+        </w:rPr>
+        <w:t>mean</w:t>
+      </w:r>
+      <w:r>
+        <w:rPr>
+          <w:bCs/>
+        </w:rPr>
+        <w:t xml:space="preserve"> of the an</w:t>
+      </w:r>
+      <w:r>
+        <w:rPr>
+          <w:bCs/>
+        </w:rPr>
+        <w:t>o</w:t>
+      </w:r>
+      <w:r>
+        <w:rPr>
+          <w:bCs/>
+        </w:rPr>
+        <w:t>malous exponents obtained by fitting eq. 2 to the MSD values for each track</w:t>
+      </w:r>
+    </w:p>
+    <w:p>
+      <w:pPr>
+        <w:rPr>
+          <w:b/>
+        </w:rPr>
+      </w:pPr>
+      <w:r>
+        <w:rPr>
+          <w:b/>
+        </w:rPr>
+        <w:t>a</w:t>
+      </w:r>
+      <w:r>
+        <w:rPr>
+          <w:b/>
+        </w:rPr>
+        <w:t>exp_group_std:</w:t>
+      </w:r>
+      <w:r>
+        <w:rPr>
+          <w:b/>
+        </w:rPr>
+        <w:t xml:space="preserve"> </w:t>
+      </w:r>
+      <w:r>
+        <w:rPr>
+          <w:bCs/>
+        </w:rPr>
+        <w:t>standard deviation</w:t>
+      </w:r>
+      <w:r>
+        <w:rPr>
+          <w:bCs/>
+        </w:rPr>
+        <w:t xml:space="preserve"> of the an</w:t>
+      </w:r>
+      <w:r>
+        <w:rPr>
+          <w:bCs/>
+        </w:rPr>
+        <w:t>o</w:t>
+      </w:r>
+      <w:r>
+        <w:rPr>
+          <w:bCs/>
+        </w:rPr>
+        <w:t>malous exponents obtained by fitting eq. 2 to the MSD values for each track</w:t>
+      </w:r>
+    </w:p>
+    <w:p>
+      <w:pPr>
+        <w:rPr>
+          <w:b/>
+        </w:rPr>
+      </w:pPr>
+      <w:r>
+        <w:rPr>
+          <w:b/>
+        </w:rPr>
+        <w:t>a</w:t>
+      </w:r>
+      <w:r>
+        <w:rPr>
+          <w:b/>
+        </w:rPr>
+        <w:t>exp_group_sem:</w:t>
+      </w:r>
+      <w:r>
+        <w:rPr>
+          <w:b/>
+        </w:rPr>
+        <w:t xml:space="preserve"> </w:t>
+      </w:r>
+      <w:r>
+        <w:rPr>
+          <w:bCs/>
+        </w:rPr>
+        <w:t>SEM</w:t>
+      </w:r>
+      <w:r>
+        <w:rPr>
+          <w:bCs/>
+        </w:rPr>
+        <w:t xml:space="preserve"> of the an</w:t>
+      </w:r>
+      <w:r>
+        <w:rPr>
+          <w:bCs/>
+        </w:rPr>
+        <w:t>o</w:t>
+      </w:r>
+      <w:r>
+        <w:rPr>
+          <w:bCs/>
+        </w:rPr>
+        <w:t>malous exponents obtained by fitting eq. 2 to the MSD values for each track</w:t>
+      </w:r>
+    </w:p>
+    <w:p>
+      <w:pPr>
+        <w:rPr>
+          <w:b/>
+        </w:rPr>
+      </w:pPr>
+      <w:r>
+        <w:rPr>
+          <w:b/>
+        </w:rPr>
+        <w:t>g</w:t>
+      </w:r>
+      <w:r>
+        <w:rPr>
+          <w:b/>
+        </w:rPr>
+        <w:t>roup_num_tracks:</w:t>
+      </w:r>
+      <w:r>
+        <w:rPr>
+          <w:b/>
+        </w:rPr>
+        <w:t xml:space="preserve"> </w:t>
+      </w:r>
+      <w:r>
+        <w:rPr>
+          <w:bCs/>
+        </w:rPr>
+        <w:t>number of tracks for this group</w:t>
+      </w:r>
+      <w:r>
+        <w:rPr>
+          <w:bCs/>
+        </w:rPr>
+        <w:t xml:space="preserve"> (based on min. track length</w:t>
+      </w:r>
+      <w:r>
+        <w:rPr>
+          <w:bCs/>
+        </w:rPr>
+        <w:t xml:space="preserve"> setting in Run parameters)</w:t>
+      </w:r>
+    </w:p>
+    <w:p>
+      <w:pPr>
+        <w:rPr>
+          <w:bCs/>
+        </w:rPr>
+      </w:pPr>
+      <w:r>
+        <w:rPr>
+          <w:b/>
+        </w:rPr>
+        <w:t>ensemble_num_tracks:</w:t>
+      </w:r>
+      <w:r>
+        <w:rPr>
+          <w:b/>
+        </w:rPr>
+        <w:t xml:space="preserve"> </w:t>
+      </w:r>
+      <w:r>
+        <w:rPr>
+          <w:bCs/>
+        </w:rPr>
+        <w:t>number of tracks included in ensemble averaging</w:t>
+      </w:r>
+      <w:r>
+        <w:rPr>
+          <w:bCs/>
+        </w:rPr>
+        <w:t xml:space="preserve"> (based on min. track length for ensemble average in Run parameters)</w:t>
+      </w:r>
+    </w:p>
+    <w:p>
+      <w:pPr>
+        <w:rPr>
+          <w:sz w:val="22"/>
+          <w:szCs w:val="22"/>
+        </w:rPr>
+      </w:pPr>
+      <w:r>
+        <w:rPr>
+          <w:b/>
+        </w:rPr>
+        <w:t>MSD_ave_</w:t>
+      </w:r>
+      <w:r>
+        <w:rPr>
+          <w:rFonts w:ascii="Cambria Math" w:hAnsi="Cambria Math" w:cs="Cambria Math"/>
+          <w:b/>
+          <w:sz w:val="22"/>
+          <w:szCs w:val="22"/>
+        </w:rPr>
         <w:t>𝜏</w:t>
       </w:r>
       <w:r>
@@ -4356,578 +5251,44 @@
           <w:sz w:val="22"/>
           <w:szCs w:val="22"/>
         </w:rPr>
-        <w:t>, as specified above</w:t>
-      </w:r>
-    </w:p>
-    <w:p>
-      <w:pPr>
-        <w:tabs>
-          <w:tab w:val="center" w:pos="4680"/>
-        </w:tabs>
-      </w:pPr>
-      <w:r>
-        <w:lastRenderedPageBreak/>
-        <w:tab/>
         <w:t xml:space="preserve"> </w:t>
       </w:r>
-    </w:p>
-    <w:p/>
-    <w:p>
-      <w:r>
-        <w:t>Once you have chosen your parameters, click “Run Analysis.”  GEMspa will begin to run.  A log file will be output in the results directory where you can view the status of the run and any errors encountered.  Eventually, the full output will be saved to the results directory.  See SECTION 3 for details on all output.</w:t>
-      </w:r>
-    </w:p>
-    <w:p/>
-    <w:p>
-      <w:pPr>
-        <w:pStyle w:val="Heading1"/>
-      </w:pPr>
-      <w:bookmarkStart w:id="2" w:name="_Toc89446990"/>
-      <w:r>
-        <w:t>SECTION 3: OUTPUT</w:t>
-      </w:r>
-      <w:bookmarkEnd w:id="2"/>
-    </w:p>
-    <w:p>
-      <w:pPr>
-        <w:rPr>
-          <w:u w:val="single"/>
-        </w:rPr>
-      </w:pPr>
-    </w:p>
-    <w:p>
-      <w:pPr>
-        <w:rPr>
-          <w:u w:val="single"/>
-        </w:rPr>
-      </w:pPr>
-      <w:r>
-        <w:rPr>
-          <w:u w:val="single"/>
-        </w:rPr>
-        <w:t>GEMspa will output the following data files in tab-delimited format (.txt):</w:t>
-      </w:r>
-    </w:p>
-    <w:p/>
-    <w:p>
-      <w:r>
-        <w:rPr>
-          <w:b/>
-          <w:u w:val="single"/>
-        </w:rPr>
-        <w:t>summary.txt</w:t>
-      </w:r>
-      <w:r>
-        <w:t xml:space="preserve"> – results summarized for each input csv file or ROI.  Includes columns in the input data sheet and additional columns as follows:</w:t>
-      </w:r>
-    </w:p>
-    <w:p>
-      <w:r>
-        <w:rPr>
-          <w:b/>
-        </w:rPr>
-        <w:t>roi</w:t>
-      </w:r>
-      <w:r>
-        <w:t xml:space="preserve">: if filtering by ROIs, the ROI name is listed here.  If a mask image was used, then the label of the region is listed here.  A labeled mask image is output to the </w:t>
-      </w:r>
-      <w:r>
-        <w:t>&lt;</w:t>
-      </w:r>
-      <w:r>
-        <w:rPr>
-          <w:b/>
-        </w:rPr>
-        <w:t>image file dir</w:t>
-      </w:r>
-      <w:r>
-        <w:rPr>
-          <w:b/>
-        </w:rPr>
-        <w:t>&gt;</w:t>
-      </w:r>
-    </w:p>
-    <w:p>
-      <w:r>
-        <w:rPr>
-          <w:b/>
-        </w:rPr>
-        <w:t>D_median</w:t>
-      </w:r>
-      <w:r>
-        <w:t xml:space="preserve">: median </w:t>
-      </w:r>
-      <w:r>
-        <w:t>ef</w:t>
-      </w:r>
-      <w:r>
-        <w:t>fective diffusion coefficient</w:t>
-      </w:r>
-      <w:r>
-        <w:t xml:space="preserve"> over all tracks in the file/ROI</w:t>
-      </w:r>
-      <w:r>
-        <w:t>; for each track D is calculated by fitting eq. 1 to the MSD values</w:t>
-      </w:r>
-    </w:p>
-    <w:p>
-      <w:r>
-        <w:rPr>
-          <w:b/>
-        </w:rPr>
-        <w:t>D_median_filtered</w:t>
-      </w:r>
-      <w:r>
-        <w:t xml:space="preserve">: median </w:t>
-      </w:r>
-      <w:r>
-        <w:t>e</w:t>
-      </w:r>
-      <w:r>
-        <w:t>ffective diffusion coefficient</w:t>
-      </w:r>
-      <w:r>
-        <w:t xml:space="preserve"> over all tracks where min &lt;= </w:t>
-      </w:r>
-      <w:r>
-        <w:t>D</w:t>
-      </w:r>
-      <w:r>
-        <w:t xml:space="preserve"> &lt;= max from Run parameters (“Max/Min D for filtered plots”)</w:t>
-      </w:r>
-    </w:p>
-    <w:p>
-      <w:r>
-        <w:rPr>
-          <w:b/>
-        </w:rPr>
-        <w:t>D_mean</w:t>
-      </w:r>
-      <w:r>
-        <w:t xml:space="preserve">: mean </w:t>
-      </w:r>
-      <w:r>
-        <w:t>eff</w:t>
-      </w:r>
-      <w:r>
-        <w:t>ective diffusion coefficient</w:t>
-      </w:r>
-      <w:r>
-        <w:t xml:space="preserve"> (as above)</w:t>
-      </w:r>
-    </w:p>
-    <w:p>
-      <w:r>
-        <w:rPr>
-          <w:b/>
-        </w:rPr>
-        <w:t>D_mean_filtered</w:t>
-      </w:r>
-      <w:r>
-        <w:t xml:space="preserve">: mean filtered </w:t>
-      </w:r>
-      <w:r>
-        <w:t>eff</w:t>
-      </w:r>
-      <w:r>
-        <w:t>ective diffusion coefficient</w:t>
-      </w:r>
-      <w:r>
-        <w:t xml:space="preserve"> (as above)</w:t>
-      </w:r>
-    </w:p>
-    <w:p>
-      <w:r>
-        <w:rPr>
-          <w:b/>
-        </w:rPr>
-        <w:t>num_tracks</w:t>
-      </w:r>
-      <w:r>
-        <w:t>: number of tracks for this file/ROI</w:t>
-      </w:r>
-    </w:p>
-    <w:p>
-      <w:r>
-        <w:rPr>
-          <w:b/>
-        </w:rPr>
-        <w:t>num_tracks_D</w:t>
-      </w:r>
-      <w:r>
-        <w:t xml:space="preserve">: count of tracks </w:t>
-      </w:r>
-      <w:r>
-        <w:t>with</w:t>
-      </w:r>
-      <w:r>
-        <w:t xml:space="preserve"> track len</w:t>
-      </w:r>
-      <w:r>
-        <w:t>gth</w:t>
-      </w:r>
-      <w:r>
-        <w:t xml:space="preserve"> &gt;= min from Run parameters (“Min. track len</w:t>
-      </w:r>
-      <w:r>
-        <w:t>gth</w:t>
-      </w:r>
-      <w:r>
-        <w:t xml:space="preserve"> (</w:t>
-      </w:r>
-      <w:r>
-        <w:t>effective Diffusion</w:t>
-      </w:r>
-      <w:r>
-        <w:t>)”)</w:t>
-      </w:r>
-    </w:p>
-    <w:p>
-      <w:r>
-        <w:rPr>
-          <w:b/>
-        </w:rPr>
-        <w:t>area</w:t>
-      </w:r>
-      <w:r>
-        <w:t>: if filtering by ROIs, the ROI area (in microns)</w:t>
-      </w:r>
-    </w:p>
-    <w:p>
-      <w:r>
-        <w:rPr>
-          <w:b/>
-        </w:rPr>
-        <w:t>ensemble_D</w:t>
-      </w:r>
-      <w:r>
-        <w:t>: eff</w:t>
-      </w:r>
-      <w:r>
-        <w:t>ective diffusion coefficient</w:t>
-      </w:r>
-      <w:r>
-        <w:t xml:space="preserve"> calculated by fitting eq. 1 </w:t>
-      </w:r>
-      <w:r>
-        <w:t xml:space="preserve">to </w:t>
-      </w:r>
-      <w:r>
-        <w:t xml:space="preserve">the time-ensemble average MSD values </w:t>
-      </w:r>
-    </w:p>
-    <w:p>
-      <w:r>
-        <w:rPr>
-          <w:b/>
-        </w:rPr>
-        <w:t>ensemble_r_sq</w:t>
-      </w:r>
-      <w:r>
-        <w:t xml:space="preserve">: </w:t>
-      </w:r>
-      <w:r>
-        <w:t>r</w:t>
-      </w:r>
-      <w:r>
-        <w:rPr>
-          <w:vertAlign w:val="superscript"/>
-        </w:rPr>
-        <w:t>2</w:t>
-      </w:r>
-      <w:r>
-        <w:t xml:space="preserve"> for the fit</w:t>
-      </w:r>
-      <w:r>
-        <w:t xml:space="preserve"> of eq. 1</w:t>
-      </w:r>
-    </w:p>
-    <w:p>
-      <w:r>
-        <w:rPr>
-          <w:b/>
-        </w:rPr>
-        <w:t>ensemble_loglog_K</w:t>
-      </w:r>
-      <w:r>
-        <w:t xml:space="preserve">: generalized </w:t>
-      </w:r>
-      <w:r>
-        <w:t>d</w:t>
-      </w:r>
-      <w:r>
-        <w:t>iffusion coefficient calculated from fitting eq. 2 to the time-ensemble average MSD values</w:t>
-      </w:r>
-      <w:r>
-        <w:t>*</w:t>
-      </w:r>
-    </w:p>
-    <w:p>
-      <w:r>
-        <w:rPr>
-          <w:b/>
-        </w:rPr>
-        <w:t>ensemble_aexp</w:t>
-      </w:r>
-      <w:r>
-        <w:t>: anomalous exponent calculated from fitting eq. 2 to the time-ensemble average MSD values</w:t>
-      </w:r>
-      <w:r>
-        <w:t>*</w:t>
-      </w:r>
-    </w:p>
-    <w:p>
-      <w:r>
-        <w:rPr>
-          <w:b/>
-        </w:rPr>
-        <w:t>ensemble_loglog_r_sq</w:t>
-      </w:r>
-      <w:r>
-        <w:t xml:space="preserve">: </w:t>
-      </w:r>
-      <w:r>
-        <w:t>r</w:t>
-      </w:r>
-      <w:r>
-        <w:rPr>
-          <w:vertAlign w:val="superscript"/>
-        </w:rPr>
-        <w:t>2</w:t>
-      </w:r>
-      <w:r>
-        <w:t xml:space="preserve"> for the fit</w:t>
-      </w:r>
-      <w:r>
-        <w:t xml:space="preserve"> of eq. 2</w:t>
-      </w:r>
-      <w:r>
-        <w:t>*</w:t>
-      </w:r>
-    </w:p>
-    <w:p>
-      <w:r>
-        <w:rPr>
-          <w:b/>
-        </w:rPr>
-        <w:t>group</w:t>
-      </w:r>
-      <w:r>
-        <w:t xml:space="preserve">: concatenation of the </w:t>
-      </w:r>
-      <w:r>
-        <w:t xml:space="preserve">experimental </w:t>
-      </w:r>
-      <w:r>
-        <w:t>condition</w:t>
-      </w:r>
-      <w:r>
-        <w:t>s</w:t>
-      </w:r>
-      <w:r>
-        <w:t xml:space="preserve"> for this row (used for making/labeling plots)</w:t>
-      </w:r>
-    </w:p>
-    <w:p/>
-    <w:p>
-      <w:r>
-        <w:rPr>
-          <w:b/>
-          <w:bCs/>
-          <w:u w:val="single"/>
-        </w:rPr>
-        <w:t>group_summary.txt</w:t>
-      </w:r>
-      <w:r>
-        <w:t xml:space="preserve"> – results summarized by group (each combination of experimental conditions from the input data sheet)</w:t>
-      </w:r>
-      <w:r>
-        <w:t>.  Includes the following columns:</w:t>
-      </w:r>
-    </w:p>
-    <w:p>
-      <w:r>
-        <w:rPr>
-          <w:b/>
-        </w:rPr>
-        <w:t>ensemble_D</w:t>
-      </w:r>
-      <w:r>
-        <w:t>: ef</w:t>
-      </w:r>
-      <w:r>
-        <w:t>fective diffusion coefficient</w:t>
-      </w:r>
-      <w:r>
-        <w:t xml:space="preserve"> calculated by fitting eq. 1 </w:t>
-      </w:r>
-      <w:r>
-        <w:t xml:space="preserve">to </w:t>
-      </w:r>
-      <w:r>
-        <w:t xml:space="preserve">the time-ensemble average MSD values </w:t>
-      </w:r>
-    </w:p>
-    <w:p>
-      <w:r>
-        <w:rPr>
-          <w:b/>
-        </w:rPr>
-        <w:t>ensemble_r_sq</w:t>
-      </w:r>
-      <w:r>
-        <w:t xml:space="preserve">: </w:t>
-      </w:r>
-      <w:r>
-        <w:t>r</w:t>
-      </w:r>
-      <w:r>
-        <w:rPr>
-          <w:vertAlign w:val="superscript"/>
-        </w:rPr>
-        <w:t>2</w:t>
-      </w:r>
-      <w:r>
-        <w:t xml:space="preserve"> for the fit</w:t>
-      </w:r>
-      <w:r>
-        <w:t xml:space="preserve"> of eq. 1</w:t>
-      </w:r>
-    </w:p>
-    <w:p>
-      <w:r>
-        <w:rPr>
-          <w:b/>
-        </w:rPr>
-        <w:t>ensemble_loglog_K</w:t>
-      </w:r>
-      <w:r>
-        <w:t xml:space="preserve">: generalized </w:t>
-      </w:r>
-      <w:r>
-        <w:t>d</w:t>
-      </w:r>
-      <w:r>
-        <w:t>iffusion coefficient calculated from fitting eq. 2 to the time-ensemble average MSD values*</w:t>
-      </w:r>
-    </w:p>
-    <w:p>
-      <w:r>
-        <w:rPr>
-          <w:b/>
-        </w:rPr>
-        <w:t>ensemble_aexp</w:t>
-      </w:r>
-      <w:r>
-        <w:t>: anomalous exponent calculated from fitting eq. 2 to the time-ensemble average MSD values*</w:t>
-      </w:r>
-    </w:p>
-    <w:p>
-      <w:r>
-        <w:rPr>
-          <w:b/>
-        </w:rPr>
-        <w:t>ensemble_loglog_r_sq</w:t>
-      </w:r>
-      <w:r>
-        <w:t xml:space="preserve">: </w:t>
-      </w:r>
-      <w:r>
-        <w:t>r</w:t>
-      </w:r>
-      <w:r>
-        <w:rPr>
-          <w:vertAlign w:val="superscript"/>
-        </w:rPr>
-        <w:t>2</w:t>
-      </w:r>
-      <w:r>
-        <w:t xml:space="preserve"> for the fit</w:t>
-      </w:r>
-      <w:r>
-        <w:t xml:space="preserve"> of eq. 2*</w:t>
-      </w:r>
-    </w:p>
-    <w:p>
-      <w:r>
-        <w:rPr>
-          <w:b/>
-        </w:rPr>
-        <w:t>D_</w:t>
-      </w:r>
-      <w:r>
-        <w:rPr>
-          <w:b/>
-        </w:rPr>
-        <w:t>group_</w:t>
-      </w:r>
-      <w:r>
-        <w:rPr>
-          <w:b/>
-        </w:rPr>
-        <w:t>median</w:t>
-      </w:r>
-      <w:r>
-        <w:t xml:space="preserve">: median </w:t>
-      </w:r>
-      <w:r>
-        <w:t>effective diffusion coefficient</w:t>
-      </w:r>
-      <w:r>
-        <w:t xml:space="preserve"> over all tracks in the </w:t>
-      </w:r>
-      <w:r>
-        <w:t>group</w:t>
-      </w:r>
-      <w:r>
-        <w:t>; for each track the D is calculated by fitting eq. 1 to the MSD values</w:t>
-      </w:r>
-    </w:p>
-    <w:p>
-      <w:r>
-        <w:rPr>
-          <w:b/>
-        </w:rPr>
-        <w:t>D_</w:t>
-      </w:r>
-      <w:r>
-        <w:rPr>
-          <w:b/>
-        </w:rPr>
-        <w:t>group_</w:t>
-      </w:r>
-      <w:r>
-        <w:rPr>
-          <w:b/>
-        </w:rPr>
-        <w:t>mean</w:t>
-      </w:r>
-      <w:r>
-        <w:t>: mean eff</w:t>
-      </w:r>
-      <w:r>
-        <w:t>ective diffusion coefficient</w:t>
-      </w:r>
-      <w:r>
-        <w:t xml:space="preserve"> </w:t>
-      </w:r>
-      <w:r>
-        <w:t>(D calculated as above)</w:t>
-      </w:r>
-    </w:p>
-    <w:p>
-      <w:r>
-        <w:rPr>
-          <w:b/>
-        </w:rPr>
-        <w:lastRenderedPageBreak/>
-        <w:t>D_</w:t>
-      </w:r>
-      <w:r>
-        <w:rPr>
-          <w:b/>
-        </w:rPr>
-        <w:t>group_</w:t>
+      <w:r>
+        <w:t xml:space="preserve">(min &lt; </w:t>
+      </w:r>
+      <w:r>
+        <w:rPr>
+          <w:rFonts w:ascii="Cambria Math" w:hAnsi="Cambria Math" w:cs="Cambria Math"/>
+        </w:rPr>
+        <w:t>𝜏</w:t>
+      </w:r>
+      <w:r>
+        <w:t xml:space="preserve"> &lt; max)</w:t>
+      </w:r>
+      <w:r>
+        <w:t xml:space="preserve">: ensemble averaged MSD values for given </w:t>
+      </w:r>
+      <w:r>
+        <w:rPr>
+          <w:rFonts w:ascii="Cambria Math" w:hAnsi="Cambria Math" w:cs="Cambria Math"/>
+        </w:rPr>
+        <w:t>𝜏</w:t>
+      </w:r>
+      <w:r>
+        <w:t>, average is over all tracks in the group</w:t>
+      </w:r>
+    </w:p>
+    <w:p>
+      <w:pPr>
+        <w:rPr>
+          <w:b/>
+        </w:rPr>
+      </w:pPr>
+      <w:r>
+        <w:rPr>
+          <w:b/>
+        </w:rPr>
+        <w:t>MSD_</w:t>
       </w:r>
       <w:r>
         <w:rPr>
@@ -4936,323 +5297,19 @@
         <w:t>std</w:t>
       </w:r>
       <w:r>
-        <w:t xml:space="preserve">: </w:t>
-      </w:r>
-      <w:r>
-        <w:t>standard deviation of effective diffusion coefficients (D calculated as above)</w:t>
-      </w:r>
-    </w:p>
-    <w:p>
-      <w:r>
-        <w:rPr>
-          <w:b/>
-        </w:rPr>
-        <w:t>D_</w:t>
-      </w:r>
-      <w:r>
-        <w:rPr>
-          <w:b/>
-        </w:rPr>
-        <w:t>group_</w:t>
-      </w:r>
-      <w:r>
-        <w:rPr>
-          <w:b/>
-        </w:rPr>
-        <w:t>sem</w:t>
-      </w:r>
-      <w:r>
-        <w:t xml:space="preserve">: </w:t>
-      </w:r>
-      <w:r>
-        <w:t xml:space="preserve">SEM of effective diffusion coefficients </w:t>
-      </w:r>
-      <w:r>
-        <w:t>(D calculated as above)</w:t>
-      </w:r>
-    </w:p>
-    <w:p>
-      <w:pPr>
-        <w:rPr>
-          <w:bCs/>
-        </w:rPr>
-      </w:pPr>
-      <w:r>
-        <w:rPr>
-          <w:b/>
-        </w:rPr>
-        <w:t>a</w:t>
-      </w:r>
-      <w:r>
-        <w:rPr>
-          <w:b/>
-        </w:rPr>
-        <w:t>exp</w:t>
-      </w:r>
-      <w:r>
-        <w:rPr>
-          <w:b/>
-        </w:rPr>
-        <w:t>_group_median:</w:t>
-      </w:r>
-      <w:r>
-        <w:rPr>
-          <w:b/>
-        </w:rPr>
-        <w:t xml:space="preserve"> </w:t>
-      </w:r>
-      <w:r>
-        <w:rPr>
-          <w:bCs/>
-        </w:rPr>
-        <w:t>median of the an</w:t>
-      </w:r>
-      <w:r>
-        <w:rPr>
-          <w:bCs/>
-        </w:rPr>
-        <w:t>o</w:t>
-      </w:r>
-      <w:r>
-        <w:rPr>
-          <w:bCs/>
-        </w:rPr>
-        <w:t>malous exponents obtained by fitting eq. 2 to the MSD values for each track</w:t>
-      </w:r>
-    </w:p>
-    <w:p>
-      <w:pPr>
-        <w:rPr>
-          <w:b/>
-        </w:rPr>
-      </w:pPr>
-      <w:r>
-        <w:rPr>
-          <w:b/>
-        </w:rPr>
-        <w:t>a</w:t>
-      </w:r>
-      <w:r>
-        <w:rPr>
-          <w:b/>
-        </w:rPr>
-        <w:t>exp_group_mean:</w:t>
-      </w:r>
-      <w:r>
-        <w:rPr>
-          <w:bCs/>
-        </w:rPr>
-        <w:t xml:space="preserve"> </w:t>
-      </w:r>
-      <w:r>
-        <w:rPr>
-          <w:bCs/>
-        </w:rPr>
-        <w:t>mean</w:t>
-      </w:r>
-      <w:r>
-        <w:rPr>
-          <w:bCs/>
-        </w:rPr>
-        <w:t xml:space="preserve"> of the an</w:t>
-      </w:r>
-      <w:r>
-        <w:rPr>
-          <w:bCs/>
-        </w:rPr>
-        <w:t>o</w:t>
-      </w:r>
-      <w:r>
-        <w:rPr>
-          <w:bCs/>
-        </w:rPr>
-        <w:t>malous exponents obtained by fitting eq. 2 to the MSD values for each track</w:t>
-      </w:r>
-    </w:p>
-    <w:p>
-      <w:pPr>
-        <w:rPr>
-          <w:b/>
-        </w:rPr>
-      </w:pPr>
-      <w:r>
-        <w:rPr>
-          <w:b/>
-        </w:rPr>
-        <w:t>a</w:t>
-      </w:r>
-      <w:r>
-        <w:rPr>
-          <w:b/>
-        </w:rPr>
-        <w:t>exp_group_std:</w:t>
-      </w:r>
-      <w:r>
-        <w:rPr>
-          <w:b/>
-        </w:rPr>
-        <w:t xml:space="preserve"> </w:t>
-      </w:r>
-      <w:r>
-        <w:rPr>
-          <w:bCs/>
-        </w:rPr>
-        <w:t>standard deviation</w:t>
-      </w:r>
-      <w:r>
-        <w:rPr>
-          <w:bCs/>
-        </w:rPr>
-        <w:t xml:space="preserve"> of the an</w:t>
-      </w:r>
-      <w:r>
-        <w:rPr>
-          <w:bCs/>
-        </w:rPr>
-        <w:t>o</w:t>
-      </w:r>
-      <w:r>
-        <w:rPr>
-          <w:bCs/>
-        </w:rPr>
-        <w:t>malous exponents obtained by fitting eq. 2 to the MSD values for each track</w:t>
-      </w:r>
-    </w:p>
-    <w:p>
-      <w:pPr>
-        <w:rPr>
-          <w:b/>
-        </w:rPr>
-      </w:pPr>
-      <w:r>
-        <w:rPr>
-          <w:b/>
-        </w:rPr>
-        <w:t>a</w:t>
-      </w:r>
-      <w:r>
-        <w:rPr>
-          <w:b/>
-        </w:rPr>
-        <w:t>exp_group_sem:</w:t>
-      </w:r>
-      <w:r>
-        <w:rPr>
-          <w:b/>
-        </w:rPr>
-        <w:t xml:space="preserve"> </w:t>
-      </w:r>
-      <w:r>
-        <w:rPr>
-          <w:bCs/>
-        </w:rPr>
-        <w:t>SEM</w:t>
-      </w:r>
-      <w:r>
-        <w:rPr>
-          <w:bCs/>
-        </w:rPr>
-        <w:t xml:space="preserve"> of the an</w:t>
-      </w:r>
-      <w:r>
-        <w:rPr>
-          <w:bCs/>
-        </w:rPr>
-        <w:t>o</w:t>
-      </w:r>
-      <w:r>
-        <w:rPr>
-          <w:bCs/>
-        </w:rPr>
-        <w:t>malous exponents obtained by fitting eq. 2 to the MSD values for each track</w:t>
-      </w:r>
-    </w:p>
-    <w:p>
-      <w:pPr>
-        <w:rPr>
-          <w:b/>
-        </w:rPr>
-      </w:pPr>
-      <w:r>
-        <w:rPr>
-          <w:b/>
-        </w:rPr>
-        <w:t>g</w:t>
-      </w:r>
-      <w:r>
-        <w:rPr>
-          <w:b/>
-        </w:rPr>
-        <w:t>roup_num_tracks:</w:t>
-      </w:r>
-      <w:r>
-        <w:rPr>
-          <w:b/>
-        </w:rPr>
-        <w:t xml:space="preserve"> </w:t>
-      </w:r>
-      <w:r>
-        <w:rPr>
-          <w:bCs/>
-        </w:rPr>
-        <w:t>number of tracks for this group</w:t>
-      </w:r>
-      <w:r>
-        <w:rPr>
-          <w:bCs/>
-        </w:rPr>
-        <w:t xml:space="preserve"> (based on min. track length</w:t>
-      </w:r>
-      <w:r>
-        <w:rPr>
-          <w:bCs/>
-        </w:rPr>
-        <w:t xml:space="preserve"> setting in Run parameters)</w:t>
-      </w:r>
-    </w:p>
-    <w:p>
-      <w:pPr>
-        <w:rPr>
-          <w:bCs/>
-        </w:rPr>
-      </w:pPr>
-      <w:r>
-        <w:rPr>
-          <w:b/>
-        </w:rPr>
-        <w:t>ensemble_num_tracks:</w:t>
-      </w:r>
-      <w:r>
-        <w:rPr>
-          <w:b/>
-        </w:rPr>
-        <w:t xml:space="preserve"> </w:t>
-      </w:r>
-      <w:r>
-        <w:rPr>
-          <w:bCs/>
-        </w:rPr>
-        <w:t>number of tracks included in ensemble averaging</w:t>
-      </w:r>
-      <w:r>
-        <w:rPr>
-          <w:bCs/>
-        </w:rPr>
-        <w:t xml:space="preserve"> (based on min. track length for ensemble average in Run parameters)</w:t>
-      </w:r>
-    </w:p>
-    <w:p>
-      <w:pPr>
-        <w:rPr>
+        <w:rPr>
+          <w:b/>
+        </w:rPr>
+        <w:t>_</w:t>
+      </w:r>
+      <w:r>
+        <w:rPr>
+          <w:rFonts w:ascii="Cambria Math" w:hAnsi="Cambria Math" w:cs="Cambria Math"/>
+          <w:b/>
           <w:sz w:val="22"/>
           <w:szCs w:val="22"/>
         </w:rPr>
-      </w:pPr>
-      <w:r>
-        <w:rPr>
-          <w:b/>
-        </w:rPr>
-        <w:t>MSD_ave_</w:t>
+        <w:t>𝜏</w:t>
       </w:r>
       <w:r>
         <w:rPr>
@@ -5261,7 +5318,258 @@
           <w:sz w:val="22"/>
           <w:szCs w:val="22"/>
         </w:rPr>
+        <w:t xml:space="preserve"> </w:t>
+      </w:r>
+      <w:r>
+        <w:t xml:space="preserve">(min &lt; </w:t>
+      </w:r>
+      <w:r>
+        <w:rPr>
+          <w:rFonts w:ascii="Cambria Math" w:hAnsi="Cambria Math" w:cs="Cambria Math"/>
+        </w:rPr>
         <w:t>𝜏</w:t>
+      </w:r>
+      <w:r>
+        <w:t xml:space="preserve"> &lt; max): standard deviation of MSD values for given </w:t>
+      </w:r>
+      <w:r>
+        <w:rPr>
+          <w:rFonts w:ascii="Cambria Math" w:hAnsi="Cambria Math" w:cs="Cambria Math"/>
+        </w:rPr>
+        <w:t>𝜏</w:t>
+      </w:r>
+    </w:p>
+    <w:p/>
+    <w:p>
+      <w:r>
+        <w:rPr>
+          <w:b/>
+          <w:u w:val="single"/>
+        </w:rPr>
+        <w:t>all_data.txt</w:t>
+      </w:r>
+      <w:r>
+        <w:t xml:space="preserve"> – results for each track in each file or ROI.  Includes the columns in the input data sheet, with additional columns as follows:</w:t>
+      </w:r>
+    </w:p>
+    <w:p>
+      <w:r>
+        <w:rPr>
+          <w:b/>
+        </w:rPr>
+        <w:t>roi</w:t>
+      </w:r>
+      <w:r>
+        <w:t xml:space="preserve"> (see above)</w:t>
+      </w:r>
+    </w:p>
+    <w:p>
+      <w:r>
+        <w:rPr>
+          <w:b/>
+        </w:rPr>
+        <w:t>D_median</w:t>
+      </w:r>
+      <w:r>
+        <w:t xml:space="preserve"> (see above)</w:t>
+      </w:r>
+    </w:p>
+    <w:p>
+      <w:r>
+        <w:rPr>
+          <w:b/>
+        </w:rPr>
+        <w:t>D_median_filtered</w:t>
+      </w:r>
+      <w:r>
+        <w:t xml:space="preserve"> (see above)</w:t>
+      </w:r>
+    </w:p>
+    <w:p>
+      <w:r>
+        <w:rPr>
+          <w:b/>
+        </w:rPr>
+        <w:t>D_mean</w:t>
+      </w:r>
+      <w:r>
+        <w:t xml:space="preserve"> (see above)</w:t>
+      </w:r>
+    </w:p>
+    <w:p>
+      <w:r>
+        <w:rPr>
+          <w:b/>
+        </w:rPr>
+        <w:t>D_mean_filtered</w:t>
+      </w:r>
+      <w:r>
+        <w:t xml:space="preserve"> (see above)</w:t>
+      </w:r>
+    </w:p>
+    <w:p>
+      <w:r>
+        <w:rPr>
+          <w:b/>
+          <w:bCs/>
+        </w:rPr>
+        <w:t>avg_velocity</w:t>
+      </w:r>
+      <w:r>
+        <w:t xml:space="preserve">: </w:t>
+      </w:r>
+      <w:r>
+        <w:t>mean step size/time-step for the current track</w:t>
+      </w:r>
+    </w:p>
+    <w:p>
+      <w:r>
+        <w:rPr>
+          <w:b/>
+          <w:bCs/>
+        </w:rPr>
+        <w:t>int_mean</w:t>
+      </w:r>
+      <w:r>
+        <w:t xml:space="preserve">: mean of spot intensities for the current track </w:t>
+      </w:r>
+    </w:p>
+    <w:p>
+      <w:r>
+        <w:rPr>
+          <w:b/>
+          <w:bCs/>
+        </w:rPr>
+        <w:t>int_std</w:t>
+      </w:r>
+      <w:r>
+        <w:t>: standard deviation of spot intensities for the current track</w:t>
+      </w:r>
+    </w:p>
+    <w:p>
+      <w:r>
+        <w:rPr>
+          <w:b/>
+          <w:bCs/>
+        </w:rPr>
+        <w:t>Trajectory</w:t>
+      </w:r>
+      <w:r>
+        <w:t>: trajectory ID from input file</w:t>
+      </w:r>
+    </w:p>
+    <w:p>
+      <w:r>
+        <w:rPr>
+          <w:b/>
+        </w:rPr>
+        <w:t>D</w:t>
+      </w:r>
+      <w:r>
+        <w:t xml:space="preserve">: </w:t>
+      </w:r>
+      <w:r>
+        <w:t>effective diffusion coefficient</w:t>
+      </w:r>
+      <w:r>
+        <w:t xml:space="preserve"> calculated by fitting eq. 1 to the MSD values</w:t>
+      </w:r>
+      <w:r>
+        <w:t xml:space="preserve"> </w:t>
+      </w:r>
+      <w:r>
+        <w:t>of</w:t>
+      </w:r>
+      <w:r>
+        <w:t xml:space="preserve"> the current track</w:t>
+      </w:r>
+    </w:p>
+    <w:p>
+      <w:r>
+        <w:rPr>
+          <w:b/>
+        </w:rPr>
+        <w:t>e</w:t>
+      </w:r>
+      <w:r>
+        <w:rPr>
+          <w:b/>
+        </w:rPr>
+        <w:t>rr</w:t>
+      </w:r>
+      <w:r>
+        <w:rPr>
+          <w:b/>
+        </w:rPr>
+        <w:t xml:space="preserve">: </w:t>
+      </w:r>
+      <w:r>
+        <w:t>one standard deviation error on the estimated parameter (D)</w:t>
+      </w:r>
+    </w:p>
+    <w:p>
+      <w:r>
+        <w:rPr>
+          <w:b/>
+        </w:rPr>
+        <w:t>r_sq</w:t>
+      </w:r>
+      <w:r>
+        <w:rPr>
+          <w:b/>
+        </w:rPr>
+        <w:t xml:space="preserve">: </w:t>
+      </w:r>
+      <w:r>
+        <w:t>r</w:t>
+      </w:r>
+      <w:r>
+        <w:rPr>
+          <w:vertAlign w:val="superscript"/>
+        </w:rPr>
+        <w:t>2</w:t>
+      </w:r>
+      <w:r>
+        <w:t xml:space="preserve"> for the fit</w:t>
+      </w:r>
+    </w:p>
+    <w:p>
+      <w:r>
+        <w:rPr>
+          <w:b/>
+        </w:rPr>
+        <w:t>rmse</w:t>
+      </w:r>
+      <w:r>
+        <w:rPr>
+          <w:b/>
+        </w:rPr>
+        <w:t xml:space="preserve">: </w:t>
+      </w:r>
+      <w:r>
+        <w:t>root mean square error (residuals)</w:t>
+      </w:r>
+    </w:p>
+    <w:p>
+      <w:r>
+        <w:rPr>
+          <w:b/>
+        </w:rPr>
+        <w:t>track_len</w:t>
+      </w:r>
+      <w:r>
+        <w:t>: the length of the current track</w:t>
+      </w:r>
+    </w:p>
+    <w:p>
+      <w:r>
+        <w:rPr>
+          <w:b/>
+        </w:rPr>
+        <w:t>D_max_tlag</w:t>
+      </w:r>
+      <w:r>
+        <w:t xml:space="preserve">: max </w:t>
       </w:r>
       <w:r>
         <w:rPr>
@@ -5269,163 +5577,13 @@
           <w:sz w:val="22"/>
           <w:szCs w:val="22"/>
         </w:rPr>
-        <w:t xml:space="preserve"> </w:t>
-      </w:r>
-      <w:r>
-        <w:t xml:space="preserve">(min &lt; </w:t>
-      </w:r>
-      <w:r>
-        <w:rPr>
-          <w:rFonts w:ascii="Cambria Math" w:hAnsi="Cambria Math" w:cs="Cambria Math"/>
-        </w:rPr>
         <w:t>𝜏</w:t>
       </w:r>
       <w:r>
-        <w:t xml:space="preserve"> &lt; max)</w:t>
-      </w:r>
-      <w:r>
-        <w:t xml:space="preserve">: ensemble averaged MSD values for given </w:t>
-      </w:r>
-      <w:r>
-        <w:rPr>
-          <w:rFonts w:ascii="Cambria Math" w:hAnsi="Cambria Math" w:cs="Cambria Math"/>
-        </w:rPr>
-        <w:t>𝜏</w:t>
-      </w:r>
-      <w:r>
-        <w:t>, average is over all tracks in the group</w:t>
-      </w:r>
-    </w:p>
-    <w:p>
-      <w:pPr>
-        <w:rPr>
-          <w:b/>
-        </w:rPr>
-      </w:pPr>
-      <w:r>
-        <w:rPr>
-          <w:b/>
-        </w:rPr>
-        <w:t>MSD_</w:t>
-      </w:r>
-      <w:r>
-        <w:rPr>
-          <w:b/>
-        </w:rPr>
-        <w:t>std</w:t>
-      </w:r>
-      <w:r>
-        <w:rPr>
-          <w:b/>
-        </w:rPr>
-        <w:t>_</w:t>
-      </w:r>
-      <w:r>
-        <w:rPr>
-          <w:rFonts w:ascii="Cambria Math" w:hAnsi="Cambria Math" w:cs="Cambria Math"/>
-          <w:b/>
-          <w:sz w:val="22"/>
-          <w:szCs w:val="22"/>
-        </w:rPr>
-        <w:t>𝜏</w:t>
-      </w:r>
-      <w:r>
-        <w:rPr>
-          <w:rFonts w:ascii="Cambria Math" w:hAnsi="Cambria Math" w:cs="Cambria Math"/>
-          <w:b/>
-          <w:sz w:val="22"/>
-          <w:szCs w:val="22"/>
-        </w:rPr>
-        <w:t xml:space="preserve"> </w:t>
-      </w:r>
-      <w:r>
-        <w:t xml:space="preserve">(min &lt; </w:t>
-      </w:r>
-      <w:r>
-        <w:rPr>
-          <w:rFonts w:ascii="Cambria Math" w:hAnsi="Cambria Math" w:cs="Cambria Math"/>
-        </w:rPr>
-        <w:t>𝜏</w:t>
-      </w:r>
-      <w:r>
-        <w:t xml:space="preserve"> &lt; max):</w:t>
-      </w:r>
-      <w:r>
-        <w:t xml:space="preserve"> standard deviation of MSD values for given </w:t>
-      </w:r>
-      <w:r>
-        <w:rPr>
-          <w:rFonts w:ascii="Cambria Math" w:hAnsi="Cambria Math" w:cs="Cambria Math"/>
-        </w:rPr>
-        <w:t>𝜏</w:t>
-      </w:r>
-    </w:p>
-    <w:p/>
-    <w:p>
-      <w:r>
-        <w:rPr>
-          <w:b/>
-          <w:u w:val="single"/>
-        </w:rPr>
-        <w:t>all_data.txt</w:t>
-      </w:r>
-      <w:r>
-        <w:t xml:space="preserve"> – results for each track in each file or ROI.  Includes the columns in the input data sheet, with additional columns as follows:</w:t>
-      </w:r>
-    </w:p>
-    <w:p>
-      <w:r>
-        <w:rPr>
-          <w:b/>
-        </w:rPr>
-        <w:t>roi</w:t>
-      </w:r>
-      <w:r>
-        <w:t xml:space="preserve"> (see above)</w:t>
-      </w:r>
-    </w:p>
-    <w:p>
-      <w:r>
-        <w:rPr>
-          <w:b/>
-        </w:rPr>
-        <w:t>D_median</w:t>
-      </w:r>
-      <w:r>
-        <w:t xml:space="preserve"> (see above)</w:t>
-      </w:r>
-    </w:p>
-    <w:p>
-      <w:r>
-        <w:rPr>
-          <w:b/>
-        </w:rPr>
-        <w:t>D_median_filtered</w:t>
-      </w:r>
-      <w:r>
-        <w:t xml:space="preserve"> (see above)</w:t>
-      </w:r>
-    </w:p>
-    <w:p>
-      <w:r>
-        <w:rPr>
-          <w:b/>
-        </w:rPr>
-        <w:t>D_mean</w:t>
-      </w:r>
-      <w:r>
-        <w:t xml:space="preserve"> (see above)</w:t>
-      </w:r>
-    </w:p>
-    <w:p>
-      <w:r>
-        <w:rPr>
-          <w:b/>
-        </w:rPr>
-        <w:t>D_mean_filtered</w:t>
-      </w:r>
-      <w:r>
-        <w:t xml:space="preserve"> (see above)</w:t>
+        <w:t xml:space="preserve"> considered for fitting </w:t>
+      </w:r>
+      <w:r>
+        <w:t>eq. 1</w:t>
       </w:r>
     </w:p>
     <w:p>
@@ -5434,163 +5592,34 @@
           <w:b/>
           <w:bCs/>
         </w:rPr>
-        <w:t>avg_velocity</w:t>
+        <w:t>K</w:t>
       </w:r>
       <w:r>
         <w:t xml:space="preserve">: </w:t>
       </w:r>
       <w:r>
-        <w:t>mean step size/time-step for the current track</w:t>
-      </w:r>
-    </w:p>
-    <w:p>
-      <w:r>
+        <w:t>generalized diffusion coefficient calculated by fitting eq. 2 to the MSD values for the current track*</w:t>
+      </w:r>
+    </w:p>
+    <w:p>
+      <w:pPr>
         <w:rPr>
           <w:b/>
           <w:bCs/>
         </w:rPr>
-        <w:t>int_mean</w:t>
-      </w:r>
-      <w:r>
-        <w:t xml:space="preserve">: mean of spot intensities for the current track </w:t>
-      </w:r>
-    </w:p>
-    <w:p>
+      </w:pPr>
       <w:r>
         <w:rPr>
           <w:b/>
           <w:bCs/>
         </w:rPr>
-        <w:t>int_std</w:t>
-      </w:r>
-      <w:r>
-        <w:t>: standard deviation of spot intensities for the current track</w:t>
-      </w:r>
-    </w:p>
-    <w:p>
-      <w:r>
-        <w:rPr>
-          <w:b/>
-          <w:bCs/>
-        </w:rPr>
-        <w:t>Trajectory</w:t>
-      </w:r>
-      <w:r>
-        <w:t>: trajectory ID from input file</w:t>
-      </w:r>
-    </w:p>
-    <w:p>
-      <w:r>
-        <w:rPr>
-          <w:b/>
-        </w:rPr>
-        <w:t>D</w:t>
-      </w:r>
-      <w:r>
-        <w:t xml:space="preserve">: </w:t>
-      </w:r>
-      <w:r>
-        <w:t>effective diffusion coefficient</w:t>
-      </w:r>
-      <w:r>
-        <w:t xml:space="preserve"> calculated by fitting eq. 1 to the MSD values</w:t>
-      </w:r>
-      <w:r>
-        <w:t xml:space="preserve"> </w:t>
-      </w:r>
-      <w:r>
-        <w:t>of</w:t>
-      </w:r>
-      <w:r>
-        <w:t xml:space="preserve"> the current track</w:t>
-      </w:r>
-    </w:p>
-    <w:p>
-      <w:r>
-        <w:rPr>
-          <w:b/>
-        </w:rPr>
-        <w:t>e</w:t>
-      </w:r>
-      <w:r>
-        <w:rPr>
-          <w:b/>
-        </w:rPr>
-        <w:t>rr</w:t>
-      </w:r>
-      <w:r>
-        <w:rPr>
-          <w:b/>
-        </w:rPr>
-        <w:t xml:space="preserve">: </w:t>
-      </w:r>
-      <w:r>
-        <w:t>one standard deviation error on the estimated parameter (D)</w:t>
-      </w:r>
-    </w:p>
-    <w:p>
-      <w:r>
-        <w:rPr>
-          <w:b/>
-        </w:rPr>
-        <w:t>r_sq</w:t>
-      </w:r>
-      <w:r>
-        <w:rPr>
-          <w:b/>
-        </w:rPr>
-        <w:t xml:space="preserve">: </w:t>
-      </w:r>
-      <w:r>
-        <w:t>r</w:t>
-      </w:r>
-      <w:r>
-        <w:rPr>
-          <w:vertAlign w:val="superscript"/>
-        </w:rPr>
-        <w:t>2</w:t>
-      </w:r>
-      <w:r>
-        <w:t xml:space="preserve"> for the fit</w:t>
-      </w:r>
-    </w:p>
-    <w:p>
-      <w:r>
-        <w:rPr>
-          <w:b/>
-        </w:rPr>
-        <w:t>rmse</w:t>
-      </w:r>
-      <w:r>
-        <w:rPr>
-          <w:b/>
-        </w:rPr>
-        <w:t xml:space="preserve">: </w:t>
-      </w:r>
-      <w:r>
-        <w:t>root mean square error (residuals)</w:t>
-      </w:r>
-    </w:p>
-    <w:p>
-      <w:r>
-        <w:rPr>
-          <w:b/>
-        </w:rPr>
-        <w:t>track_len</w:t>
-      </w:r>
-      <w:r>
-        <w:t>: the length of the current track</w:t>
-      </w:r>
-    </w:p>
-    <w:p>
-      <w:r>
-        <w:rPr>
-          <w:b/>
-        </w:rPr>
-        <w:t>D_max_tlag</w:t>
-      </w:r>
-      <w:r>
-        <w:t xml:space="preserve">: max </w:t>
+        <w:t>aexp</w:t>
+      </w:r>
+      <w:r>
+        <w:t>:</w:t>
+      </w:r>
+      <w:r>
+        <w:t xml:space="preserve"> anomalous exponent (</w:t>
       </w:r>
       <w:r>
         <w:rPr>
@@ -5598,49 +5627,7 @@
           <w:sz w:val="22"/>
           <w:szCs w:val="22"/>
         </w:rPr>
-        <w:t>𝜏</w:t>
-      </w:r>
-      <w:r>
-        <w:t xml:space="preserve"> considered for fitting </w:t>
-      </w:r>
-      <w:r>
-        <w:t>eq. 1</w:t>
-      </w:r>
-    </w:p>
-    <w:p>
-      <w:r>
-        <w:rPr>
-          <w:b/>
-          <w:bCs/>
-        </w:rPr>
-        <w:t>K</w:t>
-      </w:r>
-      <w:r>
-        <w:t xml:space="preserve">: </w:t>
-      </w:r>
-      <w:r>
-        <w:t>generalized diffusion coefficient calculated by fitting eq. 2 to the MSD values for the current track*</w:t>
-      </w:r>
-    </w:p>
-    <w:p>
-      <w:pPr>
-        <w:rPr>
-          <w:b/>
-          <w:bCs/>
-        </w:rPr>
-      </w:pPr>
-      <w:r>
-        <w:rPr>
-          <w:b/>
-          <w:bCs/>
-        </w:rPr>
-        <w:t>aexp</w:t>
-      </w:r>
-      <w:r>
-        <w:t>:</w:t>
-      </w:r>
-      <w:r>
-        <w:t xml:space="preserve"> anomalous exponent (</w:t>
+        <w:t>𝛼</w:t>
       </w:r>
       <w:r>
         <w:rPr>
@@ -5648,21 +5635,10 @@
           <w:sz w:val="22"/>
           <w:szCs w:val="22"/>
         </w:rPr>
-        <w:t>𝛼</w:t>
-      </w:r>
-      <w:r>
-        <w:rPr>
-          <w:rFonts w:ascii="Cambria Math" w:hAnsi="Cambria Math" w:cs="Cambria Math"/>
-          <w:sz w:val="22"/>
-          <w:szCs w:val="22"/>
-        </w:rPr>
         <w:t>)</w:t>
       </w:r>
       <w:r>
-        <w:t xml:space="preserve">, </w:t>
-      </w:r>
-      <w:r>
-        <w:t>calculated by fitting eq. 2 to the MSD values for the current track</w:t>
+        <w:t>, calculated by fitting eq. 2 to the MSD values for the current track</w:t>
       </w:r>
       <w:r>
         <w:rPr>
@@ -5778,35 +5754,16 @@
           <w:sz w:val="22"/>
           <w:szCs w:val="22"/>
         </w:rPr>
-        <w:t>𝛼</w:t>
-      </w:r>
-      <w:r>
-        <w:rPr>
-          <w:rFonts w:ascii="Cambria Math" w:hAnsi="Cambria Math" w:cs="Cambria Math"/>
+        <w:t>𝛼,</w:t>
+      </w:r>
+      <w:r>
+        <w:rPr>
           <w:i/>
           <w:iCs/>
           <w:sz w:val="22"/>
           <w:szCs w:val="22"/>
         </w:rPr>
-        <w:t>,</w:t>
-      </w:r>
-      <w:r>
-        <w:rPr>
-          <w:i/>
-          <w:iCs/>
-          <w:sz w:val="22"/>
-          <w:szCs w:val="22"/>
-        </w:rPr>
-        <w:t xml:space="preserve"> </w:t>
-      </w:r>
-      <w:r>
-        <w:rPr>
-          <w:i/>
-          <w:iCs/>
-          <w:sz w:val="22"/>
-          <w:szCs w:val="22"/>
-        </w:rPr>
-        <w:t>K</w:t>
+        <w:t xml:space="preserve"> K</w:t>
       </w:r>
       <w:r>
         <w:rPr>
@@ -6387,22 +6344,13 @@
         <w:t xml:space="preserve"> - </w:t>
       </w:r>
       <w:r>
-        <w:t xml:space="preserve">the distribution of the effective diffusion coefficients (D from fitting eq. 1 to each track) plotted as a </w:t>
-      </w:r>
-      <w:r>
-        <w:t>normalized histogram</w:t>
+        <w:t>the distribution of the effective diffusion coefficients (D from fitting eq. 1 to each track) plotted as a normalized histogram</w:t>
       </w:r>
       <w:r>
         <w:t xml:space="preserve"> (bar heights sum to 1)</w:t>
       </w:r>
       <w:r>
-        <w:t xml:space="preserve">, </w:t>
-      </w:r>
-      <w:r>
-        <w:t>for each group</w:t>
-      </w:r>
-      <w:r>
-        <w:t xml:space="preserve"> (bin size = </w:t>
+        <w:t xml:space="preserve">, for each group (bin size = </w:t>
       </w:r>
       <w:r>
         <w:t>0.1</w:t>
@@ -6444,10 +6392,7 @@
         <w:t>𝛼</w:t>
       </w:r>
       <w:r>
-        <w:t xml:space="preserve"> from fitting eq. 2 to each track) </w:t>
-      </w:r>
-      <w:r>
-        <w:t>plotted as a gaussian kernel density estimation (smooth curve), for each group (bin size=0.01)</w:t>
+        <w:t xml:space="preserve"> from fitting eq. 2 to each track) plotted as a gaussian kernel density estimation (smooth curve), for each group (bin size=0.01)</w:t>
       </w:r>
     </w:p>
     <w:p>
@@ -6572,13 +6517,7 @@
         <w:t>.tif</w:t>
       </w:r>
       <w:r>
-        <w:t xml:space="preserve"> – “rainbow tracks” drawn on the designated image file.  Tracks are colored by </w:t>
-      </w:r>
-      <w:r>
-        <w:t>time</w:t>
-      </w:r>
-      <w:r>
-        <w:t>.</w:t>
+        <w:t xml:space="preserve"> – “rainbow tracks” drawn on the designated image file.  Tracks are colored by time.</w:t>
       </w:r>
     </w:p>
     <w:p>
@@ -9544,16 +9483,7 @@
       </w:pPr>
       <w:r>
         <w:lastRenderedPageBreak/>
-        <w:t xml:space="preserve">SECTION </w:t>
-      </w:r>
-      <w:r>
-        <w:t>6</w:t>
-      </w:r>
-      <w:r>
-        <w:t xml:space="preserve">: </w:t>
-      </w:r>
-      <w:r>
-        <w:t>TIME INTERVAL CHECKING FOR ND2 MOVIE FILES</w:t>
+        <w:t>SECTION 6: TIME INTERVAL CHECKING FOR ND2 MOVIE FILES</w:t>
       </w:r>
     </w:p>
     <w:p/>
@@ -10744,6 +10674,7 @@
     <w:lsdException w:name="HTML Sample" w:semiHidden="1" w:unhideWhenUsed="1"/>
     <w:lsdException w:name="HTML Typewriter" w:semiHidden="1" w:unhideWhenUsed="1"/>
     <w:lsdException w:name="HTML Variable" w:semiHidden="1" w:unhideWhenUsed="1"/>
+    <w:lsdException w:name="Normal Table" w:semiHidden="1" w:unhideWhenUsed="1"/>
     <w:lsdException w:name="annotation subject" w:semiHidden="1" w:unhideWhenUsed="1"/>
     <w:lsdException w:name="No List" w:semiHidden="1" w:unhideWhenUsed="1"/>
     <w:lsdException w:name="Outline List 1" w:semiHidden="1" w:unhideWhenUsed="1"/>
@@ -10790,8 +10721,10 @@
     <w:lsdException w:name="Table Subtle 2" w:semiHidden="1" w:unhideWhenUsed="1"/>
     <w:lsdException w:name="Table Web 1" w:semiHidden="1" w:unhideWhenUsed="1"/>
     <w:lsdException w:name="Table Web 2" w:semiHidden="1" w:unhideWhenUsed="1"/>
+    <w:lsdException w:name="Table Web 3" w:semiHidden="1" w:unhideWhenUsed="1"/>
     <w:lsdException w:name="Balloon Text" w:semiHidden="1" w:unhideWhenUsed="1"/>
     <w:lsdException w:name="Table Grid" w:uiPriority="39"/>
+    <w:lsdException w:name="Table Theme" w:semiHidden="1" w:unhideWhenUsed="1"/>
     <w:lsdException w:name="Placeholder Text" w:semiHidden="1"/>
     <w:lsdException w:name="No Spacing" w:uiPriority="1" w:qFormat="1"/>
     <w:lsdException w:name="Light Shading" w:uiPriority="60"/>

</xml_diff>